<commit_message>
final commit - readme file describing my code
</commit_message>
<xml_diff>
--- a/project/documents/Final report.docx
+++ b/project/documents/Final report.docx
@@ -5,7 +5,7 @@
     <w:p>
       <w:pPr>
         <w:pStyle w:val="Bezodstpw"/>
-        <w:jc w:val="both"/>
+        <w:jc w:val="right"/>
         <w:rPr>
           <w:sz w:val="28"/>
           <w:szCs w:val="28"/>
@@ -18,50 +18,80 @@
           <w:sz w:val="28"/>
           <w:szCs w:val="28"/>
         </w:rPr>
-        <w:t xml:space="preserve">Title: </w:t>
-      </w:r>
-      <w:r>
+        <w:t>Kajetan Juszczak</w:t>
+      </w:r>
+    </w:p>
+    <w:p>
+      <w:pPr>
+        <w:pStyle w:val="Bezodstpw"/>
+        <w:jc w:val="right"/>
         <w:rPr>
           <w:sz w:val="28"/>
           <w:szCs w:val="28"/>
         </w:rPr>
-        <w:t xml:space="preserve">buried versus exposed </w:t>
-      </w:r>
-      <w:r>
+      </w:pPr>
+    </w:p>
+    <w:p>
+      <w:pPr>
+        <w:pStyle w:val="Bezodstpw"/>
+        <w:jc w:val="center"/>
         <w:rPr>
           <w:sz w:val="28"/>
           <w:szCs w:val="28"/>
         </w:rPr>
-        <w:t xml:space="preserve">- </w:t>
-      </w:r>
+      </w:pPr>
       <w:r>
         <w:rPr>
           <w:sz w:val="28"/>
           <w:szCs w:val="28"/>
         </w:rPr>
-        <w:t xml:space="preserve">transmembrane </w:t>
+        <w:t>B</w:t>
       </w:r>
       <w:r>
         <w:rPr>
           <w:sz w:val="28"/>
           <w:szCs w:val="28"/>
         </w:rPr>
-        <w:t>β barrel residues</w:t>
+        <w:t xml:space="preserve">uried versus exposed </w:t>
       </w:r>
       <w:r>
         <w:rPr>
           <w:sz w:val="28"/>
           <w:szCs w:val="28"/>
         </w:rPr>
-        <w:t xml:space="preserve"> status prediction</w:t>
+        <w:t xml:space="preserve">- </w:t>
       </w:r>
       <w:r>
         <w:rPr>
           <w:sz w:val="28"/>
           <w:szCs w:val="28"/>
         </w:rPr>
-        <w:br/>
-      </w:r>
+        <w:t xml:space="preserve">transmembrane </w:t>
+      </w:r>
+      <w:r>
+        <w:rPr>
+          <w:sz w:val="28"/>
+          <w:szCs w:val="28"/>
+        </w:rPr>
+        <w:t>β barrel residues</w:t>
+      </w:r>
+      <w:r>
+        <w:rPr>
+          <w:sz w:val="28"/>
+          <w:szCs w:val="28"/>
+        </w:rPr>
+        <w:t xml:space="preserve"> status prediction</w:t>
+      </w:r>
+    </w:p>
+    <w:p>
+      <w:pPr>
+        <w:pStyle w:val="Bezodstpw"/>
+        <w:jc w:val="both"/>
+        <w:rPr>
+          <w:sz w:val="28"/>
+          <w:szCs w:val="28"/>
+        </w:rPr>
+      </w:pPr>
     </w:p>
     <w:p>
       <w:pPr>
@@ -108,7 +138,16 @@
         <w:t>is</w:t>
       </w:r>
       <w:r>
-        <w:t xml:space="preserve"> only very limited number of </w:t>
+        <w:t xml:space="preserve"> only </w:t>
+      </w:r>
+      <w:r>
+        <w:rPr>
+          <w:noProof/>
+        </w:rPr>
+        <w:t>very</w:t>
+      </w:r>
+      <w:r>
+        <w:t xml:space="preserve"> limited number of </w:t>
       </w:r>
       <w:r>
         <w:t>β</w:t>
@@ -120,7 +159,7 @@
         <w:t>barrel</w:t>
       </w:r>
       <w:r>
-        <w:t xml:space="preserve"> structures experimentally resolved and therefore the training possibilities are limited by tiny databases available. </w:t>
+        <w:t xml:space="preserve"> structures experimentally resolved and therefore the training possibilities are limited by tiny database available. </w:t>
       </w:r>
       <w:r>
         <w:t>Here</w:t>
@@ -165,19 +204,31 @@
         <w:t xml:space="preserve">assifier was optimized and further improved by extraction of evolutionary information using PSI-BLAST. The </w:t>
       </w:r>
       <w:r>
-        <w:t>accuracy of prediction</w:t>
-      </w:r>
-      <w:r>
-        <w:t xml:space="preserve"> of this predictor is 74.37% </w:t>
+        <w:t xml:space="preserve">accuracy </w:t>
+      </w:r>
+      <w:r>
+        <w:t xml:space="preserve">of this predictor is 74.37% </w:t>
       </w:r>
       <w:r>
         <w:t xml:space="preserve">tested </w:t>
       </w:r>
       <w:r>
-        <w:t xml:space="preserve">on </w:t>
-      </w:r>
-      <w:r>
-        <w:t xml:space="preserve">provided </w:t>
+        <w:t>on</w:t>
+      </w:r>
+      <w:r>
+        <w:t xml:space="preserve"> the</w:t>
+      </w:r>
+      <w:r>
+        <w:t xml:space="preserve"> </w:t>
+      </w:r>
+      <w:r>
+        <w:rPr>
+          <w:noProof/>
+        </w:rPr>
+        <w:t>provided</w:t>
+      </w:r>
+      <w:r>
+        <w:t xml:space="preserve"> </w:t>
       </w:r>
       <w:r>
         <w:t xml:space="preserve">dataset </w:t>
@@ -186,18 +237,69 @@
         <w:t>using</w:t>
       </w:r>
       <w:r>
-        <w:t xml:space="preserve"> 3-fold cross validation, which is comparable to 78,35% </w:t>
+        <w:t xml:space="preserve"> 3-fold </w:t>
+      </w:r>
+      <w:r>
+        <w:rPr>
+          <w:noProof/>
+        </w:rPr>
+        <w:t>cross</w:t>
+      </w:r>
+      <w:r>
+        <w:rPr>
+          <w:noProof/>
+        </w:rPr>
+        <w:t>-</w:t>
+      </w:r>
+      <w:r>
+        <w:rPr>
+          <w:noProof/>
+        </w:rPr>
+        <w:t>validation</w:t>
+      </w:r>
+      <w:r>
+        <w:t xml:space="preserve">, which is comparable to 78,35% </w:t>
       </w:r>
       <w:r>
         <w:t xml:space="preserve">achieved by </w:t>
       </w:r>
       <w:r>
-        <w:t>best SVC approaches found in literature. Also the predictor is not falling</w:t>
+        <w:t>best SVC approaches found in</w:t>
+      </w:r>
+      <w:r>
+        <w:t xml:space="preserve"> the</w:t>
       </w:r>
       <w:r>
         <w:t xml:space="preserve"> </w:t>
       </w:r>
       <w:r>
+        <w:rPr>
+          <w:noProof/>
+        </w:rPr>
+        <w:t>literature</w:t>
+      </w:r>
+      <w:r>
+        <w:t xml:space="preserve">. </w:t>
+      </w:r>
+      <w:r>
+        <w:rPr>
+          <w:noProof/>
+        </w:rPr>
+        <w:t>Also</w:t>
+      </w:r>
+      <w:r>
+        <w:rPr>
+          <w:noProof/>
+        </w:rPr>
+        <w:t>,</w:t>
+      </w:r>
+      <w:r>
+        <w:t xml:space="preserve"> the predictor is not falling</w:t>
+      </w:r>
+      <w:r>
+        <w:t xml:space="preserve"> </w:t>
+      </w:r>
+      <w:r>
         <w:t xml:space="preserve">far behind when compared to best available exposure status predictor for </w:t>
       </w:r>
       <w:r>
@@ -207,7 +309,25 @@
         <w:t xml:space="preserve">s, namely </w:t>
       </w:r>
       <w:r>
-        <w:t>HMM based TMBHMM which accuracy is 83%.</w:t>
+        <w:rPr>
+          <w:noProof/>
+        </w:rPr>
+        <w:t>HMM</w:t>
+      </w:r>
+      <w:r>
+        <w:rPr>
+          <w:noProof/>
+        </w:rPr>
+        <w:t>-</w:t>
+      </w:r>
+      <w:r>
+        <w:rPr>
+          <w:noProof/>
+        </w:rPr>
+        <w:t>based</w:t>
+      </w:r>
+      <w:r>
+        <w:t xml:space="preserve"> TMBHMM which accuracy is 83%.</w:t>
       </w:r>
     </w:p>
     <w:p>
@@ -255,10 +375,22 @@
         <w:t xml:space="preserve"> basic mechanism underpinning the</w:t>
       </w:r>
       <w:r>
-        <w:t xml:space="preserve"> algorithm is </w:t>
-      </w:r>
-      <w:r>
-        <w:t>search for</w:t>
+        <w:t xml:space="preserve"> algorithm is</w:t>
+      </w:r>
+      <w:r>
+        <w:t xml:space="preserve"> a</w:t>
+      </w:r>
+      <w:r>
+        <w:t xml:space="preserve"> </w:t>
+      </w:r>
+      <w:r>
+        <w:rPr>
+          <w:noProof/>
+        </w:rPr>
+        <w:t>search</w:t>
+      </w:r>
+      <w:r>
+        <w:t xml:space="preserve"> for</w:t>
       </w:r>
       <w:r>
         <w:t xml:space="preserve"> the hyperplane</w:t>
@@ -273,13 +405,46 @@
         <w:t xml:space="preserve">optimally </w:t>
       </w:r>
       <w:r>
-        <w:t xml:space="preserve">separate training examples </w:t>
-      </w:r>
-      <w:r>
-        <w:t>and in turn, assign them to</w:t>
-      </w:r>
-      <w:r>
-        <w:t xml:space="preserve"> different classes with the highest </w:t>
+        <w:rPr>
+          <w:noProof/>
+        </w:rPr>
+        <w:t>separate</w:t>
+      </w:r>
+      <w:r>
+        <w:rPr>
+          <w:noProof/>
+        </w:rPr>
+        <w:t>s</w:t>
+      </w:r>
+      <w:r>
+        <w:t xml:space="preserve"> training examples </w:t>
+      </w:r>
+      <w:r>
+        <w:t xml:space="preserve">and in turn, </w:t>
+      </w:r>
+      <w:r>
+        <w:rPr>
+          <w:noProof/>
+        </w:rPr>
+        <w:t>assign</w:t>
+      </w:r>
+      <w:r>
+        <w:rPr>
+          <w:noProof/>
+        </w:rPr>
+        <w:t>s</w:t>
+      </w:r>
+      <w:r>
+        <w:t xml:space="preserve"> them to</w:t>
+      </w:r>
+      <w:r>
+        <w:t xml:space="preserve"> </w:t>
+      </w:r>
+      <w:r>
+        <w:t xml:space="preserve">correct </w:t>
+      </w:r>
+      <w:r>
+        <w:t xml:space="preserve">classes with the highest </w:t>
       </w:r>
       <w:r>
         <w:t xml:space="preserve">possible </w:t>
@@ -291,16 +456,43 @@
         <w:t xml:space="preserve">The number of classes </w:t>
       </w:r>
       <w:r>
-        <w:t xml:space="preserve">have to be </w:t>
-      </w:r>
-      <w:r>
-        <w:t xml:space="preserve"> defined by</w:t>
+        <w:rPr>
+          <w:noProof/>
+        </w:rPr>
+        <w:t>have</w:t>
+      </w:r>
+      <w:r>
+        <w:t xml:space="preserve"> to </w:t>
+      </w:r>
+      <w:r>
+        <w:rPr>
+          <w:noProof/>
+        </w:rPr>
+        <w:t xml:space="preserve">be </w:t>
+      </w:r>
+      <w:r>
+        <w:rPr>
+          <w:noProof/>
+        </w:rPr>
+        <w:t xml:space="preserve"> defined</w:t>
+      </w:r>
+      <w:r>
+        <w:t xml:space="preserve"> by</w:t>
+      </w:r>
+      <w:r>
+        <w:t xml:space="preserve"> the</w:t>
       </w:r>
       <w:r>
         <w:t xml:space="preserve"> </w:t>
       </w:r>
       <w:r>
-        <w:t>user before</w:t>
+        <w:rPr>
+          <w:noProof/>
+        </w:rPr>
+        <w:t>user</w:t>
+      </w:r>
+      <w:r>
+        <w:t xml:space="preserve"> before</w:t>
       </w:r>
       <w:r>
         <w:t>hand</w:t>
@@ -327,13 +519,37 @@
         <w:t xml:space="preserve">. </w:t>
       </w:r>
       <w:r>
-        <w:t xml:space="preserve">One of easily accessible ways to </w:t>
+        <w:t>One of</w:t>
+      </w:r>
+      <w:r>
+        <w:t xml:space="preserve"> </w:t>
+      </w:r>
+      <w:r>
+        <w:rPr>
+          <w:noProof/>
+        </w:rPr>
+        <w:t>easily</w:t>
+      </w:r>
+      <w:r>
+        <w:t xml:space="preserve"> accessible ways to </w:t>
       </w:r>
       <w:r>
         <w:t>implement</w:t>
       </w:r>
       <w:r>
-        <w:t xml:space="preserve"> SVM is through scikit-learn</w:t>
+        <w:t xml:space="preserve"> SVM is through </w:t>
+      </w:r>
+      <w:r>
+        <w:rPr>
+          <w:noProof/>
+        </w:rPr>
+        <w:t>scikit</w:t>
+      </w:r>
+      <w:r>
+        <w:rPr>
+          <w:noProof/>
+        </w:rPr>
+        <w:t>-learn</w:t>
       </w:r>
       <w:r>
         <w:t xml:space="preserve"> library</w:t>
@@ -360,7 +576,25 @@
         <w:t>. There are</w:t>
       </w:r>
       <w:r>
-        <w:t xml:space="preserve"> 4 main types of kernels in SVM provided by scikit-learn: linear, polynomial, rbf and sigmoid. </w:t>
+        <w:t xml:space="preserve"> 4 main types of kernels in SVM provided by </w:t>
+      </w:r>
+      <w:r>
+        <w:rPr>
+          <w:noProof/>
+        </w:rPr>
+        <w:t>scikit</w:t>
+      </w:r>
+      <w:r>
+        <w:t xml:space="preserve">-learn: linear, polynomial, </w:t>
+      </w:r>
+      <w:r>
+        <w:rPr>
+          <w:noProof/>
+        </w:rPr>
+        <w:t>rbf</w:t>
+      </w:r>
+      <w:r>
+        <w:t xml:space="preserve"> and sigmoid. </w:t>
       </w:r>
       <w:r>
         <w:t xml:space="preserve">These kernel types define the </w:t>
@@ -378,7 +612,13 @@
         <w:t xml:space="preserve"> Different kernels might </w:t>
       </w:r>
       <w:r>
-        <w:t>be favourable</w:t>
+        <w:t xml:space="preserve">be </w:t>
+      </w:r>
+      <w:r>
+        <w:rPr>
+          <w:noProof/>
+        </w:rPr>
+        <w:t>favourable</w:t>
       </w:r>
       <w:r>
         <w:t xml:space="preserve"> </w:t>
@@ -460,7 +700,43 @@
         <w:t>testing the performance of the model.</w:t>
       </w:r>
       <w:r>
-        <w:t xml:space="preserve"> In case of K-fold cross validation, dataset is split into k parts. All</w:t>
+        <w:t xml:space="preserve"> In case of K-fold </w:t>
+      </w:r>
+      <w:r>
+        <w:rPr>
+          <w:noProof/>
+        </w:rPr>
+        <w:t>cross</w:t>
+      </w:r>
+      <w:r>
+        <w:rPr>
+          <w:noProof/>
+        </w:rPr>
+        <w:t>-</w:t>
+      </w:r>
+      <w:r>
+        <w:rPr>
+          <w:noProof/>
+        </w:rPr>
+        <w:t>validation</w:t>
+      </w:r>
+      <w:r>
+        <w:t>,</w:t>
+      </w:r>
+      <w:r>
+        <w:t xml:space="preserve"> the</w:t>
+      </w:r>
+      <w:r>
+        <w:t xml:space="preserve"> </w:t>
+      </w:r>
+      <w:r>
+        <w:rPr>
+          <w:noProof/>
+        </w:rPr>
+        <w:t>dataset</w:t>
+      </w:r>
+      <w:r>
+        <w:t xml:space="preserve"> is split into k parts. All</w:t>
       </w:r>
       <w:r>
         <w:t xml:space="preserve"> parts</w:t>
@@ -493,13 +769,37 @@
         <w:t xml:space="preserve">. </w:t>
       </w:r>
       <w:r>
-        <w:t xml:space="preserve">This approach allow for generalization the </w:t>
+        <w:t xml:space="preserve">This approach </w:t>
+      </w:r>
+      <w:r>
+        <w:rPr>
+          <w:noProof/>
+        </w:rPr>
+        <w:t>allow</w:t>
+      </w:r>
+      <w:r>
+        <w:rPr>
+          <w:noProof/>
+        </w:rPr>
+        <w:t>s</w:t>
+      </w:r>
+      <w:r>
+        <w:t xml:space="preserve"> for generalization the </w:t>
       </w:r>
       <w:r>
         <w:t>accuracy</w:t>
       </w:r>
       <w:r>
-        <w:t xml:space="preserve"> of the model, as test set is simulating real proble</w:t>
+        <w:t xml:space="preserve"> of the model, </w:t>
+      </w:r>
+      <w:r>
+        <w:rPr>
+          <w:noProof/>
+        </w:rPr>
+        <w:t>as</w:t>
+      </w:r>
+      <w:r>
+        <w:t xml:space="preserve"> test set is simulating real proble</w:t>
       </w:r>
       <w:r>
         <w:t>m</w:t>
@@ -627,12 +927,20 @@
       <w:r>
         <w:rPr>
           <w:rFonts w:cstheme="minorHAnsi"/>
-        </w:rPr>
-        <w:t>centre</w:t>
+          <w:noProof/>
+        </w:rPr>
+        <w:t>cent</w:t>
       </w:r>
       <w:r>
         <w:rPr>
           <w:rFonts w:cstheme="minorHAnsi"/>
+          <w:noProof/>
+        </w:rPr>
+        <w:t>er</w:t>
+      </w:r>
+      <w:r>
+        <w:rPr>
+          <w:rFonts w:cstheme="minorHAnsi"/>
         </w:rPr>
         <w:t xml:space="preserve"> of the barrel. </w:t>
       </w:r>
@@ -640,12 +948,31 @@
         <w:rPr>
           <w:rFonts w:cstheme="minorHAnsi"/>
         </w:rPr>
-        <w:t>The residues pointing outside will always be nonpolar, as they are facing nonpolar inner part of transmembrane protein</w:t>
+        <w:t>The residues pointing outside will always be nonpolar, as they are facing nonpolar inner part of</w:t>
       </w:r>
       <w:r>
         <w:rPr>
           <w:rFonts w:cstheme="minorHAnsi"/>
         </w:rPr>
+        <w:t xml:space="preserve"> the</w:t>
+      </w:r>
+      <w:r>
+        <w:rPr>
+          <w:rFonts w:cstheme="minorHAnsi"/>
+        </w:rPr>
+        <w:t xml:space="preserve"> </w:t>
+      </w:r>
+      <w:r>
+        <w:rPr>
+          <w:rFonts w:cstheme="minorHAnsi"/>
+          <w:noProof/>
+        </w:rPr>
+        <w:t>membrane</w:t>
+      </w:r>
+      <w:r>
+        <w:rPr>
+          <w:rFonts w:cstheme="minorHAnsi"/>
+        </w:rPr>
         <w:t>. R</w:t>
       </w:r>
       <w:r>
@@ -734,13 +1061,28 @@
         <w:t xml:space="preserve"> lack</w:t>
       </w:r>
       <w:r>
-        <w:t xml:space="preserve"> recognizable</w:t>
-      </w:r>
-      <w:r>
-        <w:t xml:space="preserve"> features such as </w:t>
-      </w:r>
-      <w:r>
-        <w:t>stretch of 15-30 consecutive hydrophobic residues or positive inside rule present in helical transmembrane protein</w:t>
+        <w:t xml:space="preserve"> </w:t>
+      </w:r>
+      <w:r>
+        <w:t>characteristic</w:t>
+      </w:r>
+      <w:r>
+        <w:t xml:space="preserve"> features such as</w:t>
+      </w:r>
+      <w:r>
+        <w:t xml:space="preserve"> a</w:t>
+      </w:r>
+      <w:r>
+        <w:t xml:space="preserve"> </w:t>
+      </w:r>
+      <w:r>
+        <w:rPr>
+          <w:noProof/>
+        </w:rPr>
+        <w:t>stretch</w:t>
+      </w:r>
+      <w:r>
+        <w:t xml:space="preserve"> of 15-30 consecutive hydrophobic residues or positive inside rule present in helical transmembrane protein</w:t>
       </w:r>
       <w:r>
         <w:fldChar w:fldCharType="begin" w:fldLock="1"/>
@@ -773,7 +1115,28 @@
         <w:t>because of</w:t>
       </w:r>
       <w:r>
-        <w:t xml:space="preserve"> its possible applications in side-specific mutational studies </w:t>
+        <w:t xml:space="preserve"> its possible applications in </w:t>
+      </w:r>
+      <w:r>
+        <w:rPr>
+          <w:noProof/>
+        </w:rPr>
+        <w:t>si</w:t>
+      </w:r>
+      <w:r>
+        <w:rPr>
+          <w:noProof/>
+        </w:rPr>
+        <w:t>t</w:t>
+      </w:r>
+      <w:r>
+        <w:rPr>
+          <w:noProof/>
+        </w:rPr>
+        <w:t>e-specific</w:t>
+      </w:r>
+      <w:r>
+        <w:t xml:space="preserve"> mutational studies </w:t>
       </w:r>
       <w:r>
         <w:t>and</w:t>
@@ -808,6 +1171,7 @@
         <w:jc w:val="both"/>
       </w:pPr>
       <w:r>
+        <w:lastRenderedPageBreak/>
         <w:tab/>
         <w:t xml:space="preserve">There are several different approaches for prediction the exposure status of Trans-membrane </w:t>
       </w:r>
@@ -833,18 +1197,28 @@
         <w:t xml:space="preserve">prediction </w:t>
       </w:r>
       <w:r>
-        <w:t xml:space="preserve">found in literature is </w:t>
+        <w:t>found in</w:t>
+      </w:r>
+      <w:r>
+        <w:t xml:space="preserve"> the</w:t>
+      </w:r>
+      <w:r>
+        <w:t xml:space="preserve"> </w:t>
+      </w:r>
+      <w:r>
+        <w:rPr>
+          <w:noProof/>
+        </w:rPr>
+        <w:t>literature</w:t>
+      </w:r>
+      <w:r>
+        <w:t xml:space="preserve"> is </w:t>
       </w:r>
       <w:r>
         <w:t xml:space="preserve">77.91% </w:t>
       </w:r>
       <w:r>
-        <w:t>fo</w:t>
-      </w:r>
-      <w:bookmarkStart w:id="1" w:name="_GoBack"/>
-      <w:bookmarkEnd w:id="1"/>
-      <w:r>
-        <w:t>r</w:t>
+        <w:t>for</w:t>
       </w:r>
       <w:r>
         <w:t xml:space="preserve"> the membrane core </w:t>
@@ -874,14 +1248,7 @@
         <w:rPr>
           <w:noProof/>
         </w:rPr>
-        <w:t xml:space="preserve">(Hayat, Park, &amp; </w:t>
-      </w:r>
-      <w:r>
-        <w:rPr>
-          <w:noProof/>
-        </w:rPr>
-        <w:lastRenderedPageBreak/>
-        <w:t>Helms, 2011)</w:t>
+        <w:t>(Hayat, Park, &amp; Helms, 2011)</w:t>
       </w:r>
       <w:r>
         <w:fldChar w:fldCharType="end"/>
@@ -938,7 +1305,22 @@
         <w:t>M</w:t>
       </w:r>
       <w:r>
-        <w:t>odel. TMBHMM which is HMM exposure status predictor achieved prediction accuracy of 83%</w:t>
+        <w:t>odel. TMBHMM which is HMM exposure status predictor achieved</w:t>
+      </w:r>
+      <w:r>
+        <w:t xml:space="preserve"> a</w:t>
+      </w:r>
+      <w:r>
+        <w:t xml:space="preserve"> </w:t>
+      </w:r>
+      <w:r>
+        <w:rPr>
+          <w:noProof/>
+        </w:rPr>
+        <w:t>prediction</w:t>
+      </w:r>
+      <w:r>
+        <w:t xml:space="preserve"> accuracy of 83%</w:t>
       </w:r>
       <w:r>
         <w:fldChar w:fldCharType="begin" w:fldLock="1"/>
@@ -1046,7 +1428,43 @@
         <w:fldChar w:fldCharType="end"/>
       </w:r>
       <w:r>
-        <w:t xml:space="preserve"> was used to generate PSSM for each protein in the dataset. Swissprot database was chosen as reference database for PSI-BLAST instead of UniRef90 in the interest of time, as it allowed to decrease the time necessary to perform this step drastically. E-value was set to 0.01 and number of iter</w:t>
+        <w:t xml:space="preserve"> was used to generate PSSM for each protein in the dataset. </w:t>
+      </w:r>
+      <w:r>
+        <w:rPr>
+          <w:noProof/>
+        </w:rPr>
+        <w:t>Swiss</w:t>
+      </w:r>
+      <w:r>
+        <w:rPr>
+          <w:noProof/>
+        </w:rPr>
+        <w:t>P</w:t>
+      </w:r>
+      <w:r>
+        <w:rPr>
+          <w:noProof/>
+        </w:rPr>
+        <w:t>rot</w:t>
+      </w:r>
+      <w:r>
+        <w:t xml:space="preserve"> database was chosen as</w:t>
+      </w:r>
+      <w:r>
+        <w:t xml:space="preserve"> a</w:t>
+      </w:r>
+      <w:r>
+        <w:t xml:space="preserve"> </w:t>
+      </w:r>
+      <w:r>
+        <w:rPr>
+          <w:noProof/>
+        </w:rPr>
+        <w:t>reference</w:t>
+      </w:r>
+      <w:r>
+        <w:t xml:space="preserve"> database for PSI-BLAST instead of UniRef90 in the interest of time, as it allowed to decrease the time necessary to perform this step drastically. E-value was set to 0.01 and number of iter</w:t>
       </w:r>
       <w:r>
         <w:t>a</w:t>
@@ -1064,7 +1482,37 @@
         <w:t>Obtained</w:t>
       </w:r>
       <w:r>
-        <w:t xml:space="preserve"> profiles were stored in subdirectory as separate files for each protein in database.</w:t>
+        <w:t xml:space="preserve"> profiles were stored in</w:t>
+      </w:r>
+      <w:r>
+        <w:t xml:space="preserve"> a</w:t>
+      </w:r>
+      <w:r>
+        <w:t xml:space="preserve"> </w:t>
+      </w:r>
+      <w:r>
+        <w:rPr>
+          <w:noProof/>
+        </w:rPr>
+        <w:t>subdirectory</w:t>
+      </w:r>
+      <w:r>
+        <w:t xml:space="preserve"> as separate files for each protein in</w:t>
+      </w:r>
+      <w:r>
+        <w:t xml:space="preserve"> the</w:t>
+      </w:r>
+      <w:r>
+        <w:t xml:space="preserve"> </w:t>
+      </w:r>
+      <w:r>
+        <w:rPr>
+          <w:noProof/>
+        </w:rPr>
+        <w:t>database</w:t>
+      </w:r>
+      <w:r>
+        <w:t>.</w:t>
       </w:r>
     </w:p>
     <w:p>
@@ -1106,7 +1554,22 @@
         <w:t xml:space="preserve"> and one for exposure status. </w:t>
       </w:r>
       <w:r>
-        <w:t xml:space="preserve">To each list, related line from dataset file was appended. </w:t>
+        <w:t>To each list,</w:t>
+      </w:r>
+      <w:r>
+        <w:t xml:space="preserve"> a</w:t>
+      </w:r>
+      <w:r>
+        <w:t xml:space="preserve"> </w:t>
+      </w:r>
+      <w:r>
+        <w:rPr>
+          <w:noProof/>
+        </w:rPr>
+        <w:t>related</w:t>
+      </w:r>
+      <w:r>
+        <w:t xml:space="preserve"> line from dataset file was appended. </w:t>
       </w:r>
       <w:r>
         <w:t>List of expo</w:t>
@@ -1124,7 +1587,31 @@
         <w:t xml:space="preserve"> into</w:t>
       </w:r>
       <w:r>
-        <w:t xml:space="preserve"> SVM input format, in this case array of 0 and 1. </w:t>
+        <w:t xml:space="preserve"> SVM input format, in this </w:t>
+      </w:r>
+      <w:r>
+        <w:rPr>
+          <w:noProof/>
+        </w:rPr>
+        <w:t>case</w:t>
+      </w:r>
+      <w:r>
+        <w:rPr>
+          <w:noProof/>
+        </w:rPr>
+        <w:t>, an</w:t>
+      </w:r>
+      <w:r>
+        <w:t xml:space="preserve"> </w:t>
+      </w:r>
+      <w:r>
+        <w:rPr>
+          <w:noProof/>
+        </w:rPr>
+        <w:t>array</w:t>
+      </w:r>
+      <w:r>
+        <w:t xml:space="preserve"> of 0 and 1. </w:t>
       </w:r>
       <w:r>
         <w:t xml:space="preserve">PSSM profiles had to be transformed first in order to be used in following steps. It was done with </w:t>
@@ -1133,7 +1620,22 @@
         <w:t>np.genfromtxt</w:t>
       </w:r>
       <w:r>
-        <w:t xml:space="preserve"> function saving only frequency matrix as 2D array where each row was describing the probabilities of each amino acid in this position. </w:t>
+        <w:t xml:space="preserve"> function saving only frequency matrix as</w:t>
+      </w:r>
+      <w:r>
+        <w:t xml:space="preserve"> a</w:t>
+      </w:r>
+      <w:r>
+        <w:t xml:space="preserve"> </w:t>
+      </w:r>
+      <w:r>
+        <w:rPr>
+          <w:noProof/>
+        </w:rPr>
+        <w:t>2D</w:t>
+      </w:r>
+      <w:r>
+        <w:t xml:space="preserve"> array where each row was describing the probabilities of each amino acid in this position. </w:t>
       </w:r>
       <w:r>
         <w:t xml:space="preserve">The percentage values were stored as fractions to avoid biases. </w:t>
@@ -1178,7 +1680,22 @@
         <w:t xml:space="preserve">In order to obtain input format </w:t>
       </w:r>
       <w:r>
-        <w:t xml:space="preserve">accepted by SVM, array for each window </w:t>
+        <w:t>accepted by SVM,</w:t>
+      </w:r>
+      <w:r>
+        <w:t xml:space="preserve"> an</w:t>
+      </w:r>
+      <w:r>
+        <w:t xml:space="preserve"> </w:t>
+      </w:r>
+      <w:r>
+        <w:rPr>
+          <w:noProof/>
+        </w:rPr>
+        <w:t>array</w:t>
+      </w:r>
+      <w:r>
+        <w:t xml:space="preserve"> for each window </w:t>
       </w:r>
       <w:r>
         <w:t>was</w:t>
@@ -1187,7 +1704,22 @@
         <w:t xml:space="preserve"> created. To avoid confusion, window length </w:t>
       </w:r>
       <w:r>
-        <w:t>had to be odd number.</w:t>
+        <w:t>had to be</w:t>
+      </w:r>
+      <w:r>
+        <w:t xml:space="preserve"> an</w:t>
+      </w:r>
+      <w:r>
+        <w:t xml:space="preserve"> </w:t>
+      </w:r>
+      <w:r>
+        <w:rPr>
+          <w:noProof/>
+        </w:rPr>
+        <w:t>odd</w:t>
+      </w:r>
+      <w:r>
+        <w:t xml:space="preserve"> number.</w:t>
       </w:r>
       <w:r>
         <w:t xml:space="preserve"> The length of each array was </w:t>
@@ -1345,7 +1877,52 @@
         <w:jc w:val="both"/>
       </w:pPr>
       <w:r>
-        <w:t>The corresponding states were appended in such way that the index of array of states was the same as index of window in all windows array.</w:t>
+        <w:t>The corresponding states were appended in such way that the index of</w:t>
+      </w:r>
+      <w:r>
+        <w:t xml:space="preserve"> the</w:t>
+      </w:r>
+      <w:r>
+        <w:t xml:space="preserve"> </w:t>
+      </w:r>
+      <w:r>
+        <w:rPr>
+          <w:noProof/>
+        </w:rPr>
+        <w:t>array</w:t>
+      </w:r>
+      <w:r>
+        <w:t xml:space="preserve"> of states was the same as</w:t>
+      </w:r>
+      <w:r>
+        <w:t xml:space="preserve"> the</w:t>
+      </w:r>
+      <w:r>
+        <w:t xml:space="preserve"> </w:t>
+      </w:r>
+      <w:r>
+        <w:rPr>
+          <w:noProof/>
+        </w:rPr>
+        <w:t>index</w:t>
+      </w:r>
+      <w:r>
+        <w:t xml:space="preserve"> of</w:t>
+      </w:r>
+      <w:r>
+        <w:t xml:space="preserve"> the</w:t>
+      </w:r>
+      <w:r>
+        <w:t xml:space="preserve"> </w:t>
+      </w:r>
+      <w:r>
+        <w:rPr>
+          <w:noProof/>
+        </w:rPr>
+        <w:t>window</w:t>
+      </w:r>
+      <w:r>
+        <w:t xml:space="preserve"> in all windows array.</w:t>
       </w:r>
     </w:p>
     <w:p>
@@ -1357,6 +1934,7 @@
         </w:numPr>
       </w:pPr>
       <w:r>
+        <w:lastRenderedPageBreak/>
         <w:t>Cross-validation and model optimization</w:t>
       </w:r>
     </w:p>
@@ -1365,11 +1943,40 @@
         <w:jc w:val="both"/>
       </w:pPr>
       <w:r>
-        <w:lastRenderedPageBreak/>
         <w:t xml:space="preserve">In order to </w:t>
       </w:r>
       <w:r>
-        <w:t>obtain the generalized accuracy of the model, 3-fold cross validation was performed using cross_val_score function from sklearn library</w:t>
+        <w:t xml:space="preserve">obtain the generalized accuracy of the model, 3-fold </w:t>
+      </w:r>
+      <w:r>
+        <w:rPr>
+          <w:noProof/>
+        </w:rPr>
+        <w:t>cross validation</w:t>
+      </w:r>
+      <w:r>
+        <w:t xml:space="preserve"> was performed using</w:t>
+      </w:r>
+      <w:r>
+        <w:t xml:space="preserve"> the </w:t>
+      </w:r>
+      <w:r>
+        <w:rPr>
+          <w:noProof/>
+        </w:rPr>
+        <w:t>cross_val_score</w:t>
+      </w:r>
+      <w:r>
+        <w:t xml:space="preserve"> function from </w:t>
+      </w:r>
+      <w:r>
+        <w:rPr>
+          <w:noProof/>
+        </w:rPr>
+        <w:t>sklearn</w:t>
+      </w:r>
+      <w:r>
+        <w:t xml:space="preserve"> library</w:t>
       </w:r>
       <w:r>
         <w:fldChar w:fldCharType="begin" w:fldLock="1"/>
@@ -1390,7 +1997,16 @@
         <w:fldChar w:fldCharType="end"/>
       </w:r>
       <w:r>
-        <w:t xml:space="preserve">. 3-fold was chosen since it takes significantly less time to run compared to often used 10 fold cross validation. The parameters were tweaked one by one for window lengths between 3 and </w:t>
+        <w:t xml:space="preserve">. 3-fold was chosen since it takes significantly less time to run compared to often used 10 fold </w:t>
+      </w:r>
+      <w:r>
+        <w:rPr>
+          <w:noProof/>
+        </w:rPr>
+        <w:t>cross validation</w:t>
+      </w:r>
+      <w:r>
+        <w:t xml:space="preserve">. The parameters were tweaked one by one for window lengths between 3 and </w:t>
       </w:r>
       <w:r>
         <w:t>2</w:t>
@@ -1402,7 +2018,76 @@
         <w:t xml:space="preserve"> The range of window lengths was set based on tests as accuracies for window lengths above 21 were generally lower.</w:t>
       </w:r>
       <w:r>
-        <w:t xml:space="preserve"> All possible kernels for SVC(linear, polynomial, rbf and sigmoid) and also LinearSVC were tested. Cache_size parameter was set to 3000 to speed up the process. Finaly, the results for two other methods – random forest classifier and simple decision tree were generated for same range of window length.</w:t>
+        <w:t xml:space="preserve"> All possible kernels for SVC(linear, polynomial, </w:t>
+      </w:r>
+      <w:r>
+        <w:rPr>
+          <w:noProof/>
+        </w:rPr>
+        <w:t>rbf</w:t>
+      </w:r>
+      <w:r>
+        <w:t xml:space="preserve"> and sigmoid) and also LinearSVC were tested. </w:t>
+      </w:r>
+      <w:r>
+        <w:rPr>
+          <w:noProof/>
+        </w:rPr>
+        <w:t>The c</w:t>
+      </w:r>
+      <w:r>
+        <w:rPr>
+          <w:noProof/>
+        </w:rPr>
+        <w:t>ache_size</w:t>
+      </w:r>
+      <w:r>
+        <w:t xml:space="preserve"> parameter was set to 3000 to speed up the process. </w:t>
+      </w:r>
+      <w:r>
+        <w:rPr>
+          <w:noProof/>
+        </w:rPr>
+        <w:t>Fina</w:t>
+      </w:r>
+      <w:r>
+        <w:rPr>
+          <w:noProof/>
+        </w:rPr>
+        <w:t>l</w:t>
+      </w:r>
+      <w:r>
+        <w:rPr>
+          <w:noProof/>
+        </w:rPr>
+        <w:t>ly</w:t>
+      </w:r>
+      <w:r>
+        <w:t>, the results for two other methods – random forest classifier and simple decision tree were generated for</w:t>
+      </w:r>
+      <w:r>
+        <w:t xml:space="preserve"> </w:t>
+      </w:r>
+      <w:r>
+        <w:rPr>
+          <w:noProof/>
+        </w:rPr>
+        <w:t>th</w:t>
+      </w:r>
+      <w:r>
+        <w:rPr>
+          <w:noProof/>
+        </w:rPr>
+        <w:t>e</w:t>
+      </w:r>
+      <w:r>
+        <w:rPr>
+          <w:noProof/>
+        </w:rPr>
+        <w:t xml:space="preserve"> same</w:t>
+      </w:r>
+      <w:r>
+        <w:t xml:space="preserve"> range of window length.</w:t>
       </w:r>
       <w:r>
         <w:t xml:space="preserve"> Model for best scoring SVC parameters</w:t>
@@ -1411,9 +2096,18 @@
         <w:t xml:space="preserve"> was generated and stored</w:t>
       </w:r>
       <w:r>
-        <w:t xml:space="preserve"> using pickle in </w:t>
-      </w:r>
-      <w:r>
+        <w:t xml:space="preserve"> using pickle in</w:t>
+      </w:r>
+      <w:r>
+        <w:t xml:space="preserve"> the</w:t>
+      </w:r>
+      <w:r>
+        <w:t xml:space="preserve"> </w:t>
+      </w:r>
+      <w:r>
+        <w:rPr>
+          <w:noProof/>
+        </w:rPr>
         <w:t>model</w:t>
       </w:r>
       <w:r>
@@ -1429,10 +2123,10 @@
         </w:numPr>
       </w:pPr>
       <w:r>
-        <w:t>Predictor programme</w:t>
-      </w:r>
-      <w:r>
-        <w:t xml:space="preserve"> and </w:t>
+        <w:t xml:space="preserve">Predictor </w:t>
+      </w:r>
+      <w:r>
+        <w:t xml:space="preserve">and </w:t>
       </w:r>
       <w:r>
         <w:t>results generation</w:t>
@@ -1443,7 +2137,76 @@
         <w:jc w:val="both"/>
       </w:pPr>
       <w:r>
-        <w:t xml:space="preserve">Program for prediction was written in similar way as modelling one. Provided fasta file with proteins of unknown exposure status, it generates windows, this time however instead of frequency matrix, sequence is converted into binary form. For each sequence in testing dataset, the exposure status is predicted based on previously generated model and stored in the results directory in the three line pattern. Results of all the optimizations were stored in MS excel, where later plots were generated. </w:t>
+        <w:t>Program for prediction was written in</w:t>
+      </w:r>
+      <w:r>
+        <w:t xml:space="preserve"> a</w:t>
+      </w:r>
+      <w:r>
+        <w:t xml:space="preserve"> </w:t>
+      </w:r>
+      <w:r>
+        <w:rPr>
+          <w:noProof/>
+        </w:rPr>
+        <w:t>similar</w:t>
+      </w:r>
+      <w:r>
+        <w:t xml:space="preserve"> way as </w:t>
+      </w:r>
+      <w:r>
+        <w:rPr>
+          <w:noProof/>
+        </w:rPr>
+        <w:t>modeling</w:t>
+      </w:r>
+      <w:r>
+        <w:t xml:space="preserve"> one. Provided </w:t>
+      </w:r>
+      <w:r>
+        <w:rPr>
+          <w:noProof/>
+        </w:rPr>
+        <w:t>fasta</w:t>
+      </w:r>
+      <w:r>
+        <w:t xml:space="preserve"> file with proteins of unknown exposure status, it generates windows, this time however instead of frequency matrix,</w:t>
+      </w:r>
+      <w:r>
+        <w:t xml:space="preserve"> the</w:t>
+      </w:r>
+      <w:r>
+        <w:t xml:space="preserve"> </w:t>
+      </w:r>
+      <w:r>
+        <w:rPr>
+          <w:noProof/>
+        </w:rPr>
+        <w:t>sequence</w:t>
+      </w:r>
+      <w:r>
+        <w:t xml:space="preserve"> is converted into binary form. For each sequence in testing dataset, the exposure status is predicted based on previously generated model and stored in the results directory in the three line pattern. Results of all the optimizations were stored in MS </w:t>
+      </w:r>
+      <w:r>
+        <w:rPr>
+          <w:noProof/>
+        </w:rPr>
+        <w:t>E</w:t>
+      </w:r>
+      <w:r>
+        <w:rPr>
+          <w:noProof/>
+        </w:rPr>
+        <w:t>xcel</w:t>
+      </w:r>
+      <w:r>
+        <w:t>, where later</w:t>
+      </w:r>
+      <w:r>
+        <w:t>,</w:t>
+      </w:r>
+      <w:r>
+        <w:t xml:space="preserve"> plots were generated. </w:t>
       </w:r>
       <w:r>
         <w:t xml:space="preserve">Confusion matrix, </w:t>
@@ -1461,7 +2224,16 @@
         <w:t>Matthews correlation coefficient (MCC)</w:t>
       </w:r>
       <w:r>
-        <w:t xml:space="preserve"> were generated using sklearn library functions</w:t>
+        <w:t xml:space="preserve"> were generated using </w:t>
+      </w:r>
+      <w:r>
+        <w:rPr>
+          <w:noProof/>
+        </w:rPr>
+        <w:t>sklearn</w:t>
+      </w:r>
+      <w:r>
+        <w:t xml:space="preserve"> library functions</w:t>
       </w:r>
       <w:r>
         <w:fldChar w:fldCharType="begin" w:fldLock="1"/>
@@ -1496,13 +2268,37 @@
     <w:p>
       <w:r>
         <w:tab/>
-        <w:t xml:space="preserve">In order to obtain best possible accuracy of model it is necessary to try different parameters of SVC. In this project, different kernels at different window lengths were tested first. The results </w:t>
+        <w:t>In order to obtain best possible accuracy of</w:t>
+      </w:r>
+      <w:r>
+        <w:t xml:space="preserve"> the</w:t>
+      </w:r>
+      <w:r>
+        <w:t xml:space="preserve"> </w:t>
+      </w:r>
+      <w:r>
+        <w:rPr>
+          <w:noProof/>
+        </w:rPr>
+        <w:t>model</w:t>
+      </w:r>
+      <w:r>
+        <w:t xml:space="preserve"> it is necessary to try different parameters of SVC. In this project, different kernels at different window lengths were tested first. The results </w:t>
       </w:r>
       <w:r>
         <w:t xml:space="preserve">of tests </w:t>
       </w:r>
       <w:r>
-        <w:t xml:space="preserve">are visible of </w:t>
+        <w:t xml:space="preserve">are visible </w:t>
+      </w:r>
+      <w:r>
+        <w:rPr>
+          <w:noProof/>
+        </w:rPr>
+        <w:t>in</w:t>
+      </w:r>
+      <w:r>
+        <w:t xml:space="preserve"> </w:t>
       </w:r>
       <w:r>
         <w:rPr>
@@ -1586,7 +2382,32 @@
         <w:rPr>
           <w:noProof/>
         </w:rPr>
-        <w:t xml:space="preserve">The accuracy values are presented as percentage values, which are the average of scores for 3 fold cross validation. </w:t>
+        <w:lastRenderedPageBreak/>
+        <w:t xml:space="preserve">The accuracy values are presented as percentage values, which are the average of scores for 3 fold </w:t>
+      </w:r>
+      <w:r>
+        <w:rPr>
+          <w:noProof/>
+        </w:rPr>
+        <w:t>cross</w:t>
+      </w:r>
+      <w:r>
+        <w:rPr>
+          <w:noProof/>
+        </w:rPr>
+        <w:t>-</w:t>
+      </w:r>
+      <w:r>
+        <w:rPr>
+          <w:noProof/>
+        </w:rPr>
+        <w:t>validation</w:t>
+      </w:r>
+      <w:r>
+        <w:rPr>
+          <w:noProof/>
+        </w:rPr>
+        <w:t xml:space="preserve">. </w:t>
       </w:r>
       <w:r>
         <w:rPr>
@@ -1616,13 +2437,13 @@
         <w:rPr>
           <w:noProof/>
         </w:rPr>
-        <w:t xml:space="preserve">for </w:t>
-      </w:r>
-      <w:r>
-        <w:rPr>
-          <w:noProof/>
-        </w:rPr>
-        <w:t>window length of 17.</w:t>
+        <w:t>for</w:t>
+      </w:r>
+      <w:r>
+        <w:rPr>
+          <w:noProof/>
+        </w:rPr>
+        <w:t xml:space="preserve"> a</w:t>
       </w:r>
       <w:r>
         <w:rPr>
@@ -1634,14 +2455,25 @@
         <w:rPr>
           <w:noProof/>
         </w:rPr>
-        <w:t xml:space="preserve">Polynomial kernel characterized by degree = 4 and </w:t>
-      </w:r>
-      <w:r>
-        <w:rPr>
-          <w:noProof/>
-        </w:rPr>
-        <w:lastRenderedPageBreak/>
-        <w:t>coefficient =2 obt</w:t>
+        <w:t>window</w:t>
+      </w:r>
+      <w:r>
+        <w:rPr>
+          <w:noProof/>
+        </w:rPr>
+        <w:t xml:space="preserve"> length of 17.</w:t>
+      </w:r>
+      <w:r>
+        <w:rPr>
+          <w:noProof/>
+        </w:rPr>
+        <w:t xml:space="preserve"> </w:t>
+      </w:r>
+      <w:r>
+        <w:rPr>
+          <w:noProof/>
+        </w:rPr>
+        <w:t>Polynomial kernel characterized by degree = 4 and coefficient =2 obt</w:t>
       </w:r>
       <w:r>
         <w:rPr>
@@ -1653,7 +2485,43 @@
         <w:rPr>
           <w:noProof/>
         </w:rPr>
-        <w:t xml:space="preserve">ined slightly lower results with higest </w:t>
+        <w:t>ined slightly lower results with</w:t>
+      </w:r>
+      <w:r>
+        <w:rPr>
+          <w:noProof/>
+        </w:rPr>
+        <w:t xml:space="preserve"> the</w:t>
+      </w:r>
+      <w:r>
+        <w:rPr>
+          <w:noProof/>
+        </w:rPr>
+        <w:t xml:space="preserve"> </w:t>
+      </w:r>
+      <w:r>
+        <w:rPr>
+          <w:noProof/>
+        </w:rPr>
+        <w:t>hig</w:t>
+      </w:r>
+      <w:r>
+        <w:rPr>
+          <w:noProof/>
+        </w:rPr>
+        <w:t>h</w:t>
+      </w:r>
+      <w:r>
+        <w:rPr>
+          <w:noProof/>
+        </w:rPr>
+        <w:t>est</w:t>
+      </w:r>
+      <w:r>
+        <w:rPr>
+          <w:noProof/>
+        </w:rPr>
+        <w:t xml:space="preserve"> </w:t>
       </w:r>
       <w:r>
         <w:rPr>
@@ -1665,13 +2533,73 @@
         <w:rPr>
           <w:noProof/>
         </w:rPr>
-        <w:t xml:space="preserve"> being  74.53% for the window length of 11</w:t>
-      </w:r>
-      <w:r>
-        <w:rPr>
-          <w:noProof/>
-        </w:rPr>
-        <w:t>. For polynomial kernel the accuracy scores were rising with higher degree of kernel, however this behaviou</w:t>
+        <w:t xml:space="preserve"> being 74.53% for the window length of 11</w:t>
+      </w:r>
+      <w:r>
+        <w:rPr>
+          <w:noProof/>
+        </w:rPr>
+        <w:t>. For polynomial kernel the accuracy scores were rising with</w:t>
+      </w:r>
+      <w:r>
+        <w:rPr>
+          <w:noProof/>
+        </w:rPr>
+        <w:t xml:space="preserve"> a</w:t>
+      </w:r>
+      <w:r>
+        <w:rPr>
+          <w:noProof/>
+        </w:rPr>
+        <w:t xml:space="preserve"> </w:t>
+      </w:r>
+      <w:r>
+        <w:rPr>
+          <w:noProof/>
+        </w:rPr>
+        <w:t>higher</w:t>
+      </w:r>
+      <w:r>
+        <w:rPr>
+          <w:noProof/>
+        </w:rPr>
+        <w:t xml:space="preserve"> degree of </w:t>
+      </w:r>
+      <w:r>
+        <w:rPr>
+          <w:noProof/>
+        </w:rPr>
+        <w:t>kernel</w:t>
+      </w:r>
+      <w:r>
+        <w:rPr>
+          <w:noProof/>
+        </w:rPr>
+        <w:t xml:space="preserve">, </w:t>
+      </w:r>
+      <w:r>
+        <w:rPr>
+          <w:noProof/>
+        </w:rPr>
+        <w:t>however</w:t>
+      </w:r>
+      <w:r>
+        <w:rPr>
+          <w:noProof/>
+        </w:rPr>
+        <w:t>,</w:t>
+      </w:r>
+      <w:r>
+        <w:rPr>
+          <w:noProof/>
+        </w:rPr>
+        <w:t xml:space="preserve"> this </w:t>
+      </w:r>
+      <w:r>
+        <w:rPr>
+          <w:noProof/>
+        </w:rPr>
+        <w:t>behavio</w:t>
       </w:r>
       <w:r>
         <w:rPr>
@@ -1689,13 +2617,85 @@
         <w:rPr>
           <w:noProof/>
         </w:rPr>
-        <w:t xml:space="preserve"> and therefore I decided to pick degree of 4 as the highest value. LinearSVC was characterized by similar results as two abovementioned SVC kernels. Highest Accuracy value was obeserved for winowlength of 17 and it was 74.31%.</w:t>
-      </w:r>
-      <w:r>
-        <w:rPr>
-          <w:noProof/>
-        </w:rPr>
-        <w:t xml:space="preserve"> Rbf kernel marked on the figure with dark blue color </w:t>
+        <w:t xml:space="preserve"> and therefore I decided to pick degree of 4 as the highest value. LinearSVC was characterized by similar results as two abovementioned SVC kernels. Highest Accuracy value was </w:t>
+      </w:r>
+      <w:r>
+        <w:rPr>
+          <w:noProof/>
+        </w:rPr>
+        <w:t>observed</w:t>
+      </w:r>
+      <w:r>
+        <w:rPr>
+          <w:noProof/>
+        </w:rPr>
+        <w:t xml:space="preserve"> for</w:t>
+      </w:r>
+      <w:r>
+        <w:rPr>
+          <w:noProof/>
+        </w:rPr>
+        <w:t xml:space="preserve"> a</w:t>
+      </w:r>
+      <w:r>
+        <w:rPr>
+          <w:noProof/>
+        </w:rPr>
+        <w:t xml:space="preserve"> </w:t>
+      </w:r>
+      <w:r>
+        <w:rPr>
+          <w:noProof/>
+        </w:rPr>
+        <w:t>win</w:t>
+      </w:r>
+      <w:r>
+        <w:rPr>
+          <w:noProof/>
+        </w:rPr>
+        <w:t>dow</w:t>
+      </w:r>
+      <w:r>
+        <w:rPr>
+          <w:noProof/>
+        </w:rPr>
+        <w:t xml:space="preserve"> </w:t>
+      </w:r>
+      <w:r>
+        <w:rPr>
+          <w:noProof/>
+        </w:rPr>
+        <w:t>length</w:t>
+      </w:r>
+      <w:r>
+        <w:rPr>
+          <w:noProof/>
+        </w:rPr>
+        <w:t xml:space="preserve"> of 17 and it was 74.31%.</w:t>
+      </w:r>
+      <w:r>
+        <w:rPr>
+          <w:noProof/>
+        </w:rPr>
+        <w:t xml:space="preserve"> </w:t>
+      </w:r>
+      <w:r>
+        <w:rPr>
+          <w:noProof/>
+        </w:rPr>
+        <w:t>R</w:t>
+      </w:r>
+      <w:r>
+        <w:rPr>
+          <w:noProof/>
+        </w:rPr>
+        <w:t>bf</w:t>
+      </w:r>
+      <w:r>
+        <w:rPr>
+          <w:noProof/>
+        </w:rPr>
+        <w:t xml:space="preserve"> kernel marked on the figure with dark blue color </w:t>
       </w:r>
       <w:r>
         <w:rPr>
@@ -1707,7 +2707,55 @@
         <w:rPr>
           <w:noProof/>
         </w:rPr>
-        <w:t xml:space="preserve"> significantly lover accuracy with highest value being 72.83% for window length of 15. </w:t>
+        <w:t xml:space="preserve"> significantly lover accuracy with</w:t>
+      </w:r>
+      <w:r>
+        <w:rPr>
+          <w:noProof/>
+        </w:rPr>
+        <w:t xml:space="preserve"> the</w:t>
+      </w:r>
+      <w:r>
+        <w:rPr>
+          <w:noProof/>
+        </w:rPr>
+        <w:t xml:space="preserve"> </w:t>
+      </w:r>
+      <w:r>
+        <w:rPr>
+          <w:noProof/>
+        </w:rPr>
+        <w:t>highest</w:t>
+      </w:r>
+      <w:r>
+        <w:rPr>
+          <w:noProof/>
+        </w:rPr>
+        <w:t xml:space="preserve"> value being 72.83% for</w:t>
+      </w:r>
+      <w:r>
+        <w:rPr>
+          <w:noProof/>
+        </w:rPr>
+        <w:t xml:space="preserve"> a</w:t>
+      </w:r>
+      <w:r>
+        <w:rPr>
+          <w:noProof/>
+        </w:rPr>
+        <w:t xml:space="preserve"> </w:t>
+      </w:r>
+      <w:r>
+        <w:rPr>
+          <w:noProof/>
+        </w:rPr>
+        <w:t>window</w:t>
+      </w:r>
+      <w:r>
+        <w:rPr>
+          <w:noProof/>
+        </w:rPr>
+        <w:t xml:space="preserve"> length of 15. </w:t>
       </w:r>
       <w:r>
         <w:rPr>
@@ -1725,7 +2773,37 @@
         <w:rPr>
           <w:noProof/>
         </w:rPr>
-        <w:t xml:space="preserve">marked with yellow color, not all accuracy values were presented on the figure in the intrest of focusing on the more relevant results. </w:t>
+        <w:t>showed</w:t>
+      </w:r>
+      <w:r>
+        <w:rPr>
+          <w:noProof/>
+        </w:rPr>
+        <w:t xml:space="preserve"> with yellow color, not all accuracy values were presented on the figure in the </w:t>
+      </w:r>
+      <w:r>
+        <w:rPr>
+          <w:noProof/>
+        </w:rPr>
+        <w:t>int</w:t>
+      </w:r>
+      <w:r>
+        <w:rPr>
+          <w:noProof/>
+        </w:rPr>
+        <w:t>e</w:t>
+      </w:r>
+      <w:r>
+        <w:rPr>
+          <w:noProof/>
+        </w:rPr>
+        <w:t>rest</w:t>
+      </w:r>
+      <w:r>
+        <w:rPr>
+          <w:noProof/>
+        </w:rPr>
+        <w:t xml:space="preserve"> of focusing on the more relevant results. </w:t>
       </w:r>
       <w:r>
         <w:rPr>
@@ -1785,7 +2863,13 @@
         <w:rPr>
           <w:noProof/>
         </w:rPr>
-        <w:t>lenghth 5</w:t>
+        <w:t>length</w:t>
+      </w:r>
+      <w:r>
+        <w:rPr>
+          <w:noProof/>
+        </w:rPr>
+        <w:t xml:space="preserve"> 5</w:t>
       </w:r>
       <w:r>
         <w:rPr>
@@ -1833,13 +2917,49 @@
         <w:rPr>
           <w:noProof/>
         </w:rPr>
-        <w:t xml:space="preserve"> 51% </w:t>
-      </w:r>
-      <w:r>
-        <w:rPr>
-          <w:noProof/>
-        </w:rPr>
-        <w:t xml:space="preserve">for window length of 11, </w:t>
+        <w:t xml:space="preserve"> </w:t>
+      </w:r>
+      <w:r>
+        <w:rPr>
+          <w:noProof/>
+        </w:rPr>
+        <w:t xml:space="preserve">around </w:t>
+      </w:r>
+      <w:r>
+        <w:rPr>
+          <w:noProof/>
+        </w:rPr>
+        <w:t xml:space="preserve">51% </w:t>
+      </w:r>
+      <w:r>
+        <w:rPr>
+          <w:noProof/>
+        </w:rPr>
+        <w:t>for</w:t>
+      </w:r>
+      <w:r>
+        <w:rPr>
+          <w:noProof/>
+        </w:rPr>
+        <w:t xml:space="preserve"> a</w:t>
+      </w:r>
+      <w:r>
+        <w:rPr>
+          <w:noProof/>
+        </w:rPr>
+        <w:t xml:space="preserve"> </w:t>
+      </w:r>
+      <w:r>
+        <w:rPr>
+          <w:noProof/>
+        </w:rPr>
+        <w:t>window</w:t>
+      </w:r>
+      <w:r>
+        <w:rPr>
+          <w:noProof/>
+        </w:rPr>
+        <w:t xml:space="preserve"> length of 11, </w:t>
       </w:r>
       <w:r>
         <w:rPr>
@@ -1851,13 +2971,25 @@
         <w:rPr>
           <w:noProof/>
         </w:rPr>
-        <w:t xml:space="preserve">in fact almost </w:t>
-      </w:r>
-      <w:r>
-        <w:rPr>
-          <w:noProof/>
-        </w:rPr>
-        <w:t xml:space="preserve"> random prediction</w:t>
+        <w:t xml:space="preserve">in fact </w:t>
+      </w:r>
+      <w:r>
+        <w:rPr>
+          <w:noProof/>
+        </w:rPr>
+        <w:t>almost</w:t>
+      </w:r>
+      <w:r>
+        <w:rPr>
+          <w:noProof/>
+        </w:rPr>
+        <w:t xml:space="preserve"> random</w:t>
+      </w:r>
+      <w:r>
+        <w:rPr>
+          <w:noProof/>
+        </w:rPr>
+        <w:t xml:space="preserve"> prediction</w:t>
       </w:r>
       <w:r>
         <w:rPr>
@@ -1893,7 +3025,19 @@
         <w:rPr>
           <w:noProof/>
         </w:rPr>
-        <w:t xml:space="preserve"> Fore each kernel tested multiple additional tests were performed</w:t>
+        <w:t xml:space="preserve"> </w:t>
+      </w:r>
+      <w:r>
+        <w:rPr>
+          <w:noProof/>
+        </w:rPr>
+        <w:t>For</w:t>
+      </w:r>
+      <w:r>
+        <w:rPr>
+          <w:noProof/>
+        </w:rPr>
+        <w:t xml:space="preserve"> each kernel tested multiple additional tests were performed</w:t>
       </w:r>
       <w:r>
         <w:rPr>
@@ -1935,6 +3079,12 @@
         <w:rPr>
           <w:noProof/>
         </w:rPr>
+        <w:t xml:space="preserve">the </w:t>
+      </w:r>
+      <w:r>
+        <w:rPr>
+          <w:noProof/>
+        </w:rPr>
         <w:t>class_weight</w:t>
       </w:r>
       <w:r>
@@ -2013,7 +3163,13 @@
         <w:rPr>
           <w:noProof/>
         </w:rPr>
-        <w:t>burried residues</w:t>
+        <w:t>buried</w:t>
+      </w:r>
+      <w:r>
+        <w:rPr>
+          <w:noProof/>
+        </w:rPr>
+        <w:t xml:space="preserve"> residues</w:t>
       </w:r>
       <w:r>
         <w:rPr>
@@ -2076,13 +3232,55 @@
         <w:rPr>
           <w:noProof/>
         </w:rPr>
-        <w:t xml:space="preserve">svm model </w:t>
-      </w:r>
-      <w:r>
-        <w:rPr>
-          <w:noProof/>
-        </w:rPr>
-        <w:t>created with multiple sequence alignmnet input</w:t>
+        <w:t>SVM</w:t>
+      </w:r>
+      <w:r>
+        <w:rPr>
+          <w:noProof/>
+        </w:rPr>
+        <w:t xml:space="preserve"> model </w:t>
+      </w:r>
+      <w:r>
+        <w:rPr>
+          <w:noProof/>
+        </w:rPr>
+        <w:t xml:space="preserve">created with multiple sequence </w:t>
+      </w:r>
+      <w:r>
+        <w:rPr>
+          <w:noProof/>
+        </w:rPr>
+        <w:t>alignm</w:t>
+      </w:r>
+      <w:r>
+        <w:rPr>
+          <w:noProof/>
+        </w:rPr>
+        <w:t>en</w:t>
+      </w:r>
+      <w:r>
+        <w:rPr>
+          <w:noProof/>
+        </w:rPr>
+        <w:t>t</w:t>
+      </w:r>
+      <w:r>
+        <w:rPr>
+          <w:noProof/>
+        </w:rPr>
+        <w:t xml:space="preserve"> </w:t>
+      </w:r>
+      <w:r>
+        <w:rPr>
+          <w:noProof/>
+        </w:rPr>
+        <w:t>input</w:t>
+      </w:r>
+      <w:r>
+        <w:rPr>
+          <w:noProof/>
+        </w:rPr>
+        <w:t>s</w:t>
       </w:r>
       <w:r>
         <w:rPr>
@@ -2094,13 +3292,37 @@
         <w:rPr>
           <w:noProof/>
         </w:rPr>
-        <w:t xml:space="preserve">svm model with </w:t>
-      </w:r>
-      <w:r>
-        <w:rPr>
-          <w:noProof/>
-        </w:rPr>
-        <w:t xml:space="preserve">highest </w:t>
+        <w:t>SVM</w:t>
+      </w:r>
+      <w:r>
+        <w:rPr>
+          <w:noProof/>
+        </w:rPr>
+        <w:t xml:space="preserve"> model with</w:t>
+      </w:r>
+      <w:r>
+        <w:rPr>
+          <w:noProof/>
+        </w:rPr>
+        <w:t xml:space="preserve"> the</w:t>
+      </w:r>
+      <w:r>
+        <w:rPr>
+          <w:noProof/>
+        </w:rPr>
+        <w:t xml:space="preserve"> </w:t>
+      </w:r>
+      <w:r>
+        <w:rPr>
+          <w:noProof/>
+        </w:rPr>
+        <w:t>highest</w:t>
+      </w:r>
+      <w:r>
+        <w:rPr>
+          <w:noProof/>
+        </w:rPr>
+        <w:t xml:space="preserve"> </w:t>
       </w:r>
       <w:r>
         <w:rPr>
@@ -2173,7 +3395,22 @@
         </w:r>
       </w:fldSimple>
       <w:r>
-        <w:t xml:space="preserve"> Comparison of the results with and without addition of evolutionary information</w:t>
+        <w:t xml:space="preserve"> Comparison of the results with and without</w:t>
+      </w:r>
+      <w:r>
+        <w:t xml:space="preserve"> the</w:t>
+      </w:r>
+      <w:r>
+        <w:t xml:space="preserve"> </w:t>
+      </w:r>
+      <w:r>
+        <w:rPr>
+          <w:noProof/>
+        </w:rPr>
+        <w:t>addition</w:t>
+      </w:r>
+      <w:r>
+        <w:t xml:space="preserve"> of evolutionary information</w:t>
       </w:r>
     </w:p>
     <w:p>
@@ -2237,13 +3474,56 @@
         <w:rPr>
           <w:noProof/>
         </w:rPr>
-        <w:t xml:space="preserve">The difference between highest accuracies is more then 3% - 71.42% is highest for single sequence information(window length = 11) compared to 74.73% for highest accuracy when input was </w:t>
-      </w:r>
-      <w:r>
-        <w:rPr>
-          <w:noProof/>
-        </w:rPr>
-        <w:t>multiple sequence allignment data</w:t>
+        <w:t xml:space="preserve">The difference between highest accuracies is </w:t>
+      </w:r>
+      <w:r>
+        <w:rPr>
+          <w:noProof/>
+        </w:rPr>
+        <w:lastRenderedPageBreak/>
+        <w:t xml:space="preserve">more </w:t>
+      </w:r>
+      <w:r>
+        <w:rPr>
+          <w:noProof/>
+        </w:rPr>
+        <w:t>th</w:t>
+      </w:r>
+      <w:r>
+        <w:rPr>
+          <w:noProof/>
+        </w:rPr>
+        <w:t>a</w:t>
+      </w:r>
+      <w:r>
+        <w:rPr>
+          <w:noProof/>
+        </w:rPr>
+        <w:t>n</w:t>
+      </w:r>
+      <w:r>
+        <w:rPr>
+          <w:noProof/>
+        </w:rPr>
+        <w:t xml:space="preserve"> 3% - 71.42% is highest for single sequence information(window length = 11) compared to 74.73% for highest accuracy when input was </w:t>
+      </w:r>
+      <w:r>
+        <w:rPr>
+          <w:noProof/>
+        </w:rPr>
+        <w:t xml:space="preserve">multiple sequence </w:t>
+      </w:r>
+      <w:r>
+        <w:rPr>
+          <w:noProof/>
+        </w:rPr>
+        <w:t>alignment</w:t>
+      </w:r>
+      <w:r>
+        <w:rPr>
+          <w:noProof/>
+        </w:rPr>
+        <w:t xml:space="preserve"> data</w:t>
       </w:r>
       <w:r>
         <w:rPr>
@@ -2258,8 +3538,6 @@
         <w:spacing w:line="276" w:lineRule="auto"/>
         <w:ind w:firstLine="720"/>
         <w:jc w:val="both"/>
-      </w:pPr>
-      <w:r>
         <w:rPr>
           <w:i w:val="0"/>
           <w:noProof/>
@@ -2267,8 +3545,7 @@
           <w:sz w:val="22"/>
           <w:szCs w:val="22"/>
         </w:rPr>
-        <w:t xml:space="preserve">The results of comparison between </w:t>
-      </w:r>
+      </w:pPr>
       <w:r>
         <w:rPr>
           <w:i w:val="0"/>
@@ -2277,7 +3554,7 @@
           <w:sz w:val="22"/>
           <w:szCs w:val="22"/>
         </w:rPr>
-        <w:t>SVC and two other cassification techniques, namely random forest classifier and  decision tree classifier was presented in Figure 3.</w:t>
+        <w:t xml:space="preserve">The results of comparison between </w:t>
       </w:r>
       <w:r>
         <w:rPr>
@@ -2287,7 +3564,7 @@
           <w:sz w:val="22"/>
           <w:szCs w:val="22"/>
         </w:rPr>
-        <w:t xml:space="preserve"> Both </w:t>
+        <w:t xml:space="preserve">SVC and two other </w:t>
       </w:r>
       <w:r>
         <w:rPr>
@@ -2297,7 +3574,7 @@
           <w:sz w:val="22"/>
           <w:szCs w:val="22"/>
         </w:rPr>
-        <w:t xml:space="preserve">random forest </w:t>
+        <w:t>c</w:t>
       </w:r>
       <w:r>
         <w:rPr>
@@ -2307,8 +3584,7 @@
           <w:sz w:val="22"/>
           <w:szCs w:val="22"/>
         </w:rPr>
-        <w:lastRenderedPageBreak/>
-        <w:t>classifier and  decision tree classifier</w:t>
+        <w:t>l</w:t>
       </w:r>
       <w:r>
         <w:rPr>
@@ -2318,7 +3594,7 @@
           <w:sz w:val="22"/>
           <w:szCs w:val="22"/>
         </w:rPr>
-        <w:t xml:space="preserve"> were tested on default parameters.</w:t>
+        <w:t>assification</w:t>
       </w:r>
       <w:r>
         <w:rPr>
@@ -2328,7 +3604,7 @@
           <w:sz w:val="22"/>
           <w:szCs w:val="22"/>
         </w:rPr>
-        <w:t xml:space="preserve"> </w:t>
+        <w:t xml:space="preserve"> techniques, namely random forest classifier</w:t>
       </w:r>
       <w:r>
         <w:rPr>
@@ -2338,7 +3614,7 @@
           <w:sz w:val="22"/>
           <w:szCs w:val="22"/>
         </w:rPr>
-        <w:t>The highest accuracies for all window lenghts were achieved by random forest classifier, with higest accuracy 76.37% for window length equal 5.</w:t>
+        <w:t>(RFC)</w:t>
       </w:r>
       <w:r>
         <w:rPr>
@@ -2358,15 +3634,335 @@
           <w:sz w:val="22"/>
           <w:szCs w:val="22"/>
         </w:rPr>
-        <w:t>The results for SVC were already discussed above, as for other comparisons,</w:t>
-      </w:r>
-      <w:r>
-        <w:rPr>
+        <w:t>and decision</w:t>
+      </w:r>
+      <w:r>
+        <w:rPr>
+          <w:i w:val="0"/>
           <w:noProof/>
           <w:color w:val="auto"/>
+          <w:sz w:val="22"/>
+          <w:szCs w:val="22"/>
+        </w:rPr>
+        <w:t xml:space="preserve"> tree classifier</w:t>
+      </w:r>
+      <w:r>
+        <w:rPr>
+          <w:i w:val="0"/>
+          <w:noProof/>
+          <w:color w:val="auto"/>
+          <w:sz w:val="22"/>
+          <w:szCs w:val="22"/>
+        </w:rPr>
+        <w:t>(DTC)</w:t>
+      </w:r>
+      <w:r>
+        <w:rPr>
+          <w:i w:val="0"/>
+          <w:noProof/>
+          <w:color w:val="auto"/>
+          <w:sz w:val="22"/>
+          <w:szCs w:val="22"/>
         </w:rPr>
         <w:t xml:space="preserve"> </w:t>
       </w:r>
+      <w:r>
+        <w:rPr>
+          <w:i w:val="0"/>
+          <w:noProof/>
+          <w:color w:val="auto"/>
+          <w:sz w:val="22"/>
+          <w:szCs w:val="22"/>
+        </w:rPr>
+        <w:t>are</w:t>
+      </w:r>
+      <w:r>
+        <w:rPr>
+          <w:i w:val="0"/>
+          <w:noProof/>
+          <w:color w:val="auto"/>
+          <w:sz w:val="22"/>
+          <w:szCs w:val="22"/>
+        </w:rPr>
+        <w:t xml:space="preserve"> </w:t>
+      </w:r>
+      <w:r>
+        <w:rPr>
+          <w:i w:val="0"/>
+          <w:noProof/>
+          <w:color w:val="auto"/>
+          <w:sz w:val="22"/>
+          <w:szCs w:val="22"/>
+        </w:rPr>
+        <w:t>displayed</w:t>
+      </w:r>
+      <w:r>
+        <w:rPr>
+          <w:i w:val="0"/>
+          <w:noProof/>
+          <w:color w:val="auto"/>
+          <w:sz w:val="22"/>
+          <w:szCs w:val="22"/>
+        </w:rPr>
+        <w:t xml:space="preserve"> in Figure 3.</w:t>
+      </w:r>
+      <w:r>
+        <w:rPr>
+          <w:i w:val="0"/>
+          <w:noProof/>
+          <w:color w:val="auto"/>
+          <w:sz w:val="22"/>
+          <w:szCs w:val="22"/>
+        </w:rPr>
+        <w:t xml:space="preserve"> Both </w:t>
+      </w:r>
+      <w:r>
+        <w:rPr>
+          <w:i w:val="0"/>
+          <w:noProof/>
+          <w:color w:val="auto"/>
+          <w:sz w:val="22"/>
+          <w:szCs w:val="22"/>
+        </w:rPr>
+        <w:t xml:space="preserve">random forest classifier </w:t>
+      </w:r>
+      <w:r>
+        <w:rPr>
+          <w:i w:val="0"/>
+          <w:noProof/>
+          <w:color w:val="auto"/>
+          <w:sz w:val="22"/>
+          <w:szCs w:val="22"/>
+        </w:rPr>
+        <w:t>and decision</w:t>
+      </w:r>
+      <w:r>
+        <w:rPr>
+          <w:i w:val="0"/>
+          <w:noProof/>
+          <w:color w:val="auto"/>
+          <w:sz w:val="22"/>
+          <w:szCs w:val="22"/>
+        </w:rPr>
+        <w:t xml:space="preserve"> tree classifier</w:t>
+      </w:r>
+      <w:r>
+        <w:rPr>
+          <w:i w:val="0"/>
+          <w:noProof/>
+          <w:color w:val="auto"/>
+          <w:sz w:val="22"/>
+          <w:szCs w:val="22"/>
+        </w:rPr>
+        <w:t xml:space="preserve"> were tested on default parameters.</w:t>
+      </w:r>
+      <w:r>
+        <w:rPr>
+          <w:i w:val="0"/>
+          <w:noProof/>
+          <w:color w:val="auto"/>
+          <w:sz w:val="22"/>
+          <w:szCs w:val="22"/>
+        </w:rPr>
+        <w:t xml:space="preserve"> </w:t>
+      </w:r>
+      <w:r>
+        <w:rPr>
+          <w:i w:val="0"/>
+          <w:noProof/>
+          <w:color w:val="auto"/>
+          <w:sz w:val="22"/>
+          <w:szCs w:val="22"/>
+        </w:rPr>
+        <w:t xml:space="preserve">The highest accuracies for all window </w:t>
+      </w:r>
+      <w:r>
+        <w:rPr>
+          <w:i w:val="0"/>
+          <w:noProof/>
+          <w:color w:val="auto"/>
+          <w:sz w:val="22"/>
+          <w:szCs w:val="22"/>
+        </w:rPr>
+        <w:t>leng</w:t>
+      </w:r>
+      <w:r>
+        <w:rPr>
+          <w:i w:val="0"/>
+          <w:noProof/>
+          <w:color w:val="auto"/>
+          <w:sz w:val="22"/>
+          <w:szCs w:val="22"/>
+        </w:rPr>
+        <w:t>th</w:t>
+      </w:r>
+      <w:r>
+        <w:rPr>
+          <w:i w:val="0"/>
+          <w:noProof/>
+          <w:color w:val="auto"/>
+          <w:sz w:val="22"/>
+          <w:szCs w:val="22"/>
+        </w:rPr>
+        <w:t xml:space="preserve">s were achieved by </w:t>
+      </w:r>
+      <w:r>
+        <w:rPr>
+          <w:i w:val="0"/>
+          <w:noProof/>
+          <w:color w:val="auto"/>
+          <w:sz w:val="22"/>
+          <w:szCs w:val="22"/>
+        </w:rPr>
+        <w:t>RTC</w:t>
+      </w:r>
+      <w:r>
+        <w:rPr>
+          <w:i w:val="0"/>
+          <w:noProof/>
+          <w:color w:val="auto"/>
+          <w:sz w:val="22"/>
+          <w:szCs w:val="22"/>
+        </w:rPr>
+        <w:t>, with</w:t>
+      </w:r>
+      <w:r>
+        <w:rPr>
+          <w:i w:val="0"/>
+          <w:noProof/>
+          <w:color w:val="auto"/>
+          <w:sz w:val="22"/>
+          <w:szCs w:val="22"/>
+        </w:rPr>
+        <w:t xml:space="preserve"> the</w:t>
+      </w:r>
+      <w:r>
+        <w:rPr>
+          <w:i w:val="0"/>
+          <w:noProof/>
+          <w:color w:val="auto"/>
+          <w:sz w:val="22"/>
+          <w:szCs w:val="22"/>
+        </w:rPr>
+        <w:t xml:space="preserve"> hig</w:t>
+      </w:r>
+      <w:r>
+        <w:rPr>
+          <w:i w:val="0"/>
+          <w:noProof/>
+          <w:color w:val="auto"/>
+          <w:sz w:val="22"/>
+          <w:szCs w:val="22"/>
+        </w:rPr>
+        <w:t>h</w:t>
+      </w:r>
+      <w:r>
+        <w:rPr>
+          <w:i w:val="0"/>
+          <w:noProof/>
+          <w:color w:val="auto"/>
+          <w:sz w:val="22"/>
+          <w:szCs w:val="22"/>
+        </w:rPr>
+        <w:t xml:space="preserve">est accuracy </w:t>
+      </w:r>
+      <w:r>
+        <w:rPr>
+          <w:i w:val="0"/>
+          <w:noProof/>
+          <w:color w:val="auto"/>
+          <w:sz w:val="22"/>
+          <w:szCs w:val="22"/>
+        </w:rPr>
+        <w:t xml:space="preserve">being </w:t>
+      </w:r>
+      <w:r>
+        <w:rPr>
+          <w:i w:val="0"/>
+          <w:noProof/>
+          <w:color w:val="auto"/>
+          <w:sz w:val="22"/>
+          <w:szCs w:val="22"/>
+        </w:rPr>
+        <w:t>76.37% for window length equal 5.</w:t>
+      </w:r>
+      <w:r>
+        <w:rPr>
+          <w:i w:val="0"/>
+          <w:noProof/>
+          <w:color w:val="auto"/>
+          <w:sz w:val="22"/>
+          <w:szCs w:val="22"/>
+        </w:rPr>
+        <w:t xml:space="preserve"> </w:t>
+      </w:r>
+      <w:r>
+        <w:rPr>
+          <w:i w:val="0"/>
+          <w:noProof/>
+          <w:color w:val="auto"/>
+          <w:sz w:val="22"/>
+          <w:szCs w:val="22"/>
+        </w:rPr>
+        <w:t xml:space="preserve">The results for SVC </w:t>
+      </w:r>
+      <w:r>
+        <w:rPr>
+          <w:i w:val="0"/>
+          <w:noProof/>
+          <w:color w:val="auto"/>
+          <w:sz w:val="22"/>
+          <w:szCs w:val="22"/>
+        </w:rPr>
+        <w:t>have</w:t>
+      </w:r>
+      <w:r>
+        <w:rPr>
+          <w:i w:val="0"/>
+          <w:noProof/>
+          <w:color w:val="auto"/>
+          <w:sz w:val="22"/>
+          <w:szCs w:val="22"/>
+        </w:rPr>
+        <w:t xml:space="preserve"> already</w:t>
+      </w:r>
+      <w:r>
+        <w:rPr>
+          <w:i w:val="0"/>
+          <w:noProof/>
+          <w:color w:val="auto"/>
+          <w:sz w:val="22"/>
+          <w:szCs w:val="22"/>
+        </w:rPr>
+        <w:t xml:space="preserve"> been</w:t>
+      </w:r>
+      <w:r>
+        <w:rPr>
+          <w:i w:val="0"/>
+          <w:noProof/>
+          <w:color w:val="auto"/>
+          <w:sz w:val="22"/>
+          <w:szCs w:val="22"/>
+        </w:rPr>
+        <w:t xml:space="preserve"> discussed above, as for other comparisons, </w:t>
+      </w:r>
+      <w:r>
+        <w:rPr>
+          <w:i w:val="0"/>
+          <w:noProof/>
+          <w:color w:val="auto"/>
+          <w:sz w:val="22"/>
+          <w:szCs w:val="22"/>
+        </w:rPr>
+        <w:t>SVC with best possible parameters was used.</w:t>
+      </w:r>
+    </w:p>
+    <w:p>
+      <w:pPr>
+        <w:pStyle w:val="Legenda"/>
+        <w:spacing w:line="276" w:lineRule="auto"/>
+        <w:jc w:val="center"/>
+      </w:pPr>
       <w:r>
         <w:rPr>
           <w:noProof/>
@@ -2392,9 +3988,6 @@
         </w:drawing>
       </w:r>
       <w:r>
-        <w:t xml:space="preserve"> </w:t>
-      </w:r>
-      <w:r>
         <w:t xml:space="preserve">Figure </w:t>
       </w:r>
       <w:fldSimple w:instr=" SEQ Figure \* ARABIC ">
@@ -2413,14 +4006,64 @@
       <w:pPr>
         <w:jc w:val="both"/>
         <w:rPr>
-          <w:noProof/>
+          <w:rFonts w:ascii="Calibri" w:hAnsi="Calibri" w:cs="Calibri"/>
+          <w:color w:val="000000"/>
         </w:rPr>
       </w:pPr>
       <w:r>
         <w:rPr>
-          <w:noProof/>
-        </w:rPr>
-        <w:t xml:space="preserve">SVC with best possible parameters was used. Decision tree clasifier predictions were significantly less accurate and peaked with 71.78% accuracy at windowlength of 11. For the highest Accuracy values achieved by each classifier, </w:t>
+          <w:i/>
+          <w:noProof/>
+        </w:rPr>
+        <w:t>DTC</w:t>
+      </w:r>
+      <w:r>
+        <w:rPr>
+          <w:noProof/>
+        </w:rPr>
+        <w:t xml:space="preserve"> </w:t>
+      </w:r>
+      <w:r>
+        <w:rPr>
+          <w:noProof/>
+        </w:rPr>
+        <w:t xml:space="preserve">predictions were significantly less accurate and peaked with 71.78% accuracy at </w:t>
+      </w:r>
+      <w:r>
+        <w:rPr>
+          <w:noProof/>
+        </w:rPr>
+        <w:t>window</w:t>
+      </w:r>
+      <w:r>
+        <w:rPr>
+          <w:noProof/>
+        </w:rPr>
+        <w:t xml:space="preserve"> </w:t>
+      </w:r>
+      <w:r>
+        <w:rPr>
+          <w:noProof/>
+        </w:rPr>
+        <w:t>length</w:t>
+      </w:r>
+      <w:r>
+        <w:rPr>
+          <w:noProof/>
+        </w:rPr>
+        <w:t xml:space="preserve"> of 11. For the highest </w:t>
+      </w:r>
+      <w:r>
+        <w:rPr>
+          <w:noProof/>
+        </w:rPr>
+        <w:t>a</w:t>
+      </w:r>
+      <w:r>
+        <w:rPr>
+          <w:noProof/>
+        </w:rPr>
+        <w:t xml:space="preserve">ccuracy values achieved by each classifier, </w:t>
       </w:r>
       <w:r>
         <w:rPr>
@@ -2792,14 +4435,51 @@
         </w:tc>
       </w:tr>
     </w:tbl>
-    <w:p/>
     <w:p>
       <w:pPr>
         <w:jc w:val="both"/>
       </w:pPr>
       <w:r>
+        <w:br/>
+      </w:r>
+      <w:r>
         <w:tab/>
-        <w:t xml:space="preserve">Additional measurement were also performed for the model with optimal SVC parameters such as </w:t>
+      </w:r>
+      <w:r>
+        <w:rPr>
+          <w:noProof/>
+        </w:rPr>
+        <w:t>Additional</w:t>
+      </w:r>
+      <w:r>
+        <w:t xml:space="preserve"> measurement</w:t>
+      </w:r>
+      <w:r>
+        <w:t>s</w:t>
+      </w:r>
+      <w:r>
+        <w:t xml:space="preserve"> </w:t>
+      </w:r>
+      <w:r>
+        <w:rPr>
+          <w:noProof/>
+        </w:rPr>
+        <w:t>w</w:t>
+      </w:r>
+      <w:r>
+        <w:rPr>
+          <w:noProof/>
+        </w:rPr>
+        <w:t>ere</w:t>
+      </w:r>
+      <w:r>
+        <w:t xml:space="preserve"> also performed for the optimal SVC </w:t>
+      </w:r>
+      <w:r>
+        <w:t>model,</w:t>
+      </w:r>
+      <w:r>
+        <w:t xml:space="preserve"> such as </w:t>
       </w:r>
       <w:r>
         <w:t>r</w:t>
@@ -2811,7 +4491,22 @@
         <w:t xml:space="preserve">and confusion matrix </w:t>
       </w:r>
       <w:r>
-        <w:t>presented on figure 4</w:t>
+        <w:t xml:space="preserve">presented </w:t>
+      </w:r>
+      <w:r>
+        <w:rPr>
+          <w:noProof/>
+        </w:rPr>
+        <w:t>i</w:t>
+      </w:r>
+      <w:r>
+        <w:rPr>
+          <w:noProof/>
+        </w:rPr>
+        <w:t>n</w:t>
+      </w:r>
+      <w:r>
+        <w:t xml:space="preserve"> figure 4</w:t>
       </w:r>
       <w:r>
         <w:t>.</w:t>
@@ -2820,12 +4515,42 @@
         <w:t xml:space="preserve"> </w:t>
       </w:r>
       <w:r>
-        <w:t>There is slight difference in percentage of correct predictions between both classes.</w:t>
+        <w:t>There is</w:t>
+      </w:r>
+      <w:r>
+        <w:t xml:space="preserve"> a</w:t>
       </w:r>
       <w:r>
         <w:t xml:space="preserve"> </w:t>
       </w:r>
       <w:r>
+        <w:rPr>
+          <w:noProof/>
+        </w:rPr>
+        <w:t>slight</w:t>
+      </w:r>
+      <w:r>
+        <w:t xml:space="preserve"> difference in</w:t>
+      </w:r>
+      <w:r>
+        <w:t xml:space="preserve"> the</w:t>
+      </w:r>
+      <w:r>
+        <w:t xml:space="preserve"> </w:t>
+      </w:r>
+      <w:r>
+        <w:rPr>
+          <w:noProof/>
+        </w:rPr>
+        <w:t>percentage</w:t>
+      </w:r>
+      <w:r>
+        <w:t xml:space="preserve"> of correct predictions between both classes.</w:t>
+      </w:r>
+      <w:r>
+        <w:t xml:space="preserve"> </w:t>
+      </w:r>
+      <w:r>
         <w:t xml:space="preserve"> Looking at figure 4b it can be observed that 72% of all buried residues were predicted correctly, while correct prediction rate was 5% higher in case of exposed residues. The difference is not very </w:t>
       </w:r>
       <w:r>
@@ -2835,34 +4560,141 @@
         <w:t xml:space="preserve">and cannot be attributed to bias towards exposed residues in training dataset since </w:t>
       </w:r>
       <w:r>
-        <w:t>none of classes were overrepresented</w:t>
+        <w:t>none of</w:t>
+      </w:r>
+      <w:r>
+        <w:t xml:space="preserve"> </w:t>
+      </w:r>
+      <w:r>
+        <w:rPr>
+          <w:noProof/>
+        </w:rPr>
+        <w:t>classes</w:t>
+      </w:r>
+      <w:r>
+        <w:t xml:space="preserve"> were overrepresented</w:t>
       </w:r>
       <w:r>
         <w:t xml:space="preserve"> there</w:t>
       </w:r>
       <w:r>
         <w:t xml:space="preserve">. </w:t>
-      </w:r>
-      <w:r>
-        <w:br/>
-      </w:r>
-      <w:r>
-        <w:br/>
-      </w:r>
-      <w:r>
-        <w:br/>
       </w:r>
     </w:p>
     <w:p>
       <w:pPr>
         <w:keepNext/>
         <w:jc w:val="center"/>
+        <w:rPr>
+          <w:noProof/>
+        </w:rPr>
       </w:pPr>
       <w:r>
         <w:rPr>
           <w:noProof/>
         </w:rPr>
         <w:lastRenderedPageBreak/>
+        <mc:AlternateContent>
+          <mc:Choice Requires="wps">
+            <w:drawing>
+              <wp:anchor distT="0" distB="0" distL="114300" distR="114300" simplePos="0" relativeHeight="251663360" behindDoc="0" locked="0" layoutInCell="1" allowOverlap="1" wp14:anchorId="20085309" wp14:editId="7A6641FA">
+                <wp:simplePos x="0" y="0"/>
+                <wp:positionH relativeFrom="column">
+                  <wp:posOffset>3116652</wp:posOffset>
+                </wp:positionH>
+                <wp:positionV relativeFrom="paragraph">
+                  <wp:posOffset>4744</wp:posOffset>
+                </wp:positionV>
+                <wp:extent cx="241539" cy="319177"/>
+                <wp:effectExtent l="0" t="0" r="0" b="5080"/>
+                <wp:wrapNone/>
+                <wp:docPr id="11" name="Pole tekstowe 11"/>
+                <wp:cNvGraphicFramePr/>
+                <a:graphic xmlns:a="http://schemas.openxmlformats.org/drawingml/2006/main">
+                  <a:graphicData uri="http://schemas.microsoft.com/office/word/2010/wordprocessingShape">
+                    <wps:wsp>
+                      <wps:cNvSpPr txBox="1"/>
+                      <wps:spPr>
+                        <a:xfrm>
+                          <a:off x="0" y="0"/>
+                          <a:ext cx="241539" cy="319177"/>
+                        </a:xfrm>
+                        <a:prstGeom prst="rect">
+                          <a:avLst/>
+                        </a:prstGeom>
+                        <a:noFill/>
+                        <a:ln w="6350">
+                          <a:noFill/>
+                        </a:ln>
+                      </wps:spPr>
+                      <wps:txbx>
+                        <w:txbxContent>
+                          <w:p>
+                            <w:pPr>
+                              <w:rPr>
+                                <w:lang w:val="pl-PL"/>
+                              </w:rPr>
+                            </w:pPr>
+                            <w:r>
+                              <w:rPr>
+                                <w:lang w:val="pl-PL"/>
+                              </w:rPr>
+                              <w:t>b</w:t>
+                            </w:r>
+                          </w:p>
+                        </w:txbxContent>
+                      </wps:txbx>
+                      <wps:bodyPr rot="0" spcFirstLastPara="0" vertOverflow="overflow" horzOverflow="overflow" vert="horz" wrap="square" lIns="91440" tIns="45720" rIns="91440" bIns="45720" numCol="1" spcCol="0" rtlCol="0" fromWordArt="0" anchor="t" anchorCtr="0" forceAA="0" compatLnSpc="1">
+                        <a:prstTxWarp prst="textNoShape">
+                          <a:avLst/>
+                        </a:prstTxWarp>
+                        <a:noAutofit/>
+                      </wps:bodyPr>
+                    </wps:wsp>
+                  </a:graphicData>
+                </a:graphic>
+                <wp14:sizeRelH relativeFrom="margin">
+                  <wp14:pctWidth>0</wp14:pctWidth>
+                </wp14:sizeRelH>
+                <wp14:sizeRelV relativeFrom="margin">
+                  <wp14:pctHeight>0</wp14:pctHeight>
+                </wp14:sizeRelV>
+              </wp:anchor>
+            </w:drawing>
+          </mc:Choice>
+          <mc:Fallback>
+            <w:pict>
+              <v:shapetype w14:anchorId="20085309" id="_x0000_t202" coordsize="21600,21600" o:spt="202" path="m,l,21600r21600,l21600,xe">
+                <v:stroke joinstyle="miter"/>
+                <v:path gradientshapeok="t" o:connecttype="rect"/>
+              </v:shapetype>
+              <v:shape id="Pole tekstowe 11" o:spid="_x0000_s1026" type="#_x0000_t202" style="position:absolute;left:0;text-align:left;margin-left:245.4pt;margin-top:.35pt;width:19pt;height:25.15pt;z-index:251663360;visibility:visible;mso-wrap-style:square;mso-width-percent:0;mso-height-percent:0;mso-wrap-distance-left:9pt;mso-wrap-distance-top:0;mso-wrap-distance-right:9pt;mso-wrap-distance-bottom:0;mso-position-horizontal:absolute;mso-position-horizontal-relative:text;mso-position-vertical:absolute;mso-position-vertical-relative:text;mso-width-percent:0;mso-height-percent:0;mso-width-relative:margin;mso-height-relative:margin;v-text-anchor:top" o:gfxdata="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" filled="f" stroked="f" strokeweight=".5pt">
+                <v:textbox>
+                  <w:txbxContent>
+                    <w:p>
+                      <w:pPr>
+                        <w:rPr>
+                          <w:lang w:val="pl-PL"/>
+                        </w:rPr>
+                      </w:pPr>
+                      <w:r>
+                        <w:rPr>
+                          <w:lang w:val="pl-PL"/>
+                        </w:rPr>
+                        <w:t>b</w:t>
+                      </w:r>
+                    </w:p>
+                  </w:txbxContent>
+                </v:textbox>
+              </v:shape>
+            </w:pict>
+          </mc:Fallback>
+        </mc:AlternateContent>
+      </w:r>
+      <w:r>
+        <w:rPr>
+          <w:noProof/>
+        </w:rPr>
         <mc:AlternateContent>
           <mc:Choice Requires="wps">
             <w:drawing>
@@ -2933,11 +4765,7 @@
           </mc:Choice>
           <mc:Fallback>
             <w:pict>
-              <v:shapetype id="_x0000_t202" coordsize="21600,21600" o:spt="202" path="m,l,21600r21600,l21600,xe">
-                <v:stroke joinstyle="miter"/>
-                <v:path gradientshapeok="t" o:connecttype="rect"/>
-              </v:shapetype>
-              <v:shape id="Pole tekstowe 3" o:spid="_x0000_s1026" type="#_x0000_t202" style="position:absolute;left:0;text-align:left;margin-left:4.5pt;margin-top:.45pt;width:19pt;height:25.15pt;z-index:251659264;visibility:visible;mso-wrap-style:square;mso-width-percent:0;mso-height-percent:0;mso-wrap-distance-left:9pt;mso-wrap-distance-top:0;mso-wrap-distance-right:9pt;mso-wrap-distance-bottom:0;mso-position-horizontal:absolute;mso-position-horizontal-relative:text;mso-position-vertical:absolute;mso-position-vertical-relative:text;mso-width-percent:0;mso-height-percent:0;mso-width-relative:margin;mso-height-relative:margin;v-text-anchor:top" o:gfxdata="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" filled="f" stroked="f" strokeweight=".5pt">
+              <v:shape id="Pole tekstowe 3" o:spid="_x0000_s1027" type="#_x0000_t202" style="position:absolute;left:0;text-align:left;margin-left:4.5pt;margin-top:.45pt;width:19pt;height:25.15pt;z-index:251659264;visibility:visible;mso-wrap-style:square;mso-width-percent:0;mso-height-percent:0;mso-wrap-distance-left:9pt;mso-wrap-distance-top:0;mso-wrap-distance-right:9pt;mso-wrap-distance-bottom:0;mso-position-horizontal:absolute;mso-position-horizontal-relative:text;mso-position-vertical:absolute;mso-position-vertical-relative:text;mso-width-percent:0;mso-height-percent:0;mso-width-relative:margin;mso-height-relative:margin;v-text-anchor:top" o:gfxdata="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" filled="f" stroked="f" strokeweight=".5pt">
                 <v:textbox>
                   <w:txbxContent>
                     <w:p>
@@ -3001,6 +4829,11 @@
                         <w:txbxContent>
                           <w:p>
                             <w:pPr>
+                              <w:pStyle w:val="Akapitzlist"/>
+                              <w:numPr>
+                                <w:ilvl w:val="0"/>
+                                <w:numId w:val="6"/>
+                              </w:numPr>
                               <w:rPr>
                                 <w:lang w:val="pl-PL"/>
                               </w:rPr>
@@ -3034,11 +4867,16 @@
           </mc:Choice>
           <mc:Fallback>
             <w:pict>
-              <v:shape w14:anchorId="6FA79BF9" id="Pole tekstowe 5" o:spid="_x0000_s1027" type="#_x0000_t202" style="position:absolute;left:0;text-align:left;margin-left:246.7pt;margin-top:.2pt;width:19pt;height:25.15pt;z-index:251661312;visibility:visible;mso-wrap-style:square;mso-width-percent:0;mso-height-percent:0;mso-wrap-distance-left:9pt;mso-wrap-distance-top:0;mso-wrap-distance-right:9pt;mso-wrap-distance-bottom:0;mso-position-horizontal:absolute;mso-position-horizontal-relative:text;mso-position-vertical:absolute;mso-position-vertical-relative:text;mso-width-percent:0;mso-height-percent:0;mso-width-relative:margin;mso-height-relative:margin;v-text-anchor:top" o:gfxdata="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" filled="f" stroked="f" strokeweight=".5pt">
+              <v:shape w14:anchorId="6FA79BF9" id="Pole tekstowe 5" o:spid="_x0000_s1028" type="#_x0000_t202" style="position:absolute;left:0;text-align:left;margin-left:246.7pt;margin-top:.2pt;width:19pt;height:25.15pt;z-index:251661312;visibility:visible;mso-wrap-style:square;mso-width-percent:0;mso-height-percent:0;mso-wrap-distance-left:9pt;mso-wrap-distance-top:0;mso-wrap-distance-right:9pt;mso-wrap-distance-bottom:0;mso-position-horizontal:absolute;mso-position-horizontal-relative:text;mso-position-vertical:absolute;mso-position-vertical-relative:text;mso-width-percent:0;mso-height-percent:0;mso-width-relative:margin;mso-height-relative:margin;v-text-anchor:top" o:gfxdata="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" filled="f" stroked="f" strokeweight=".5pt">
                 <v:textbox>
                   <w:txbxContent>
                     <w:p>
                       <w:pPr>
+                        <w:pStyle w:val="Akapitzlist"/>
+                        <w:numPr>
+                          <w:ilvl w:val="0"/>
+                          <w:numId w:val="6"/>
+                        </w:numPr>
                         <w:rPr>
                           <w:lang w:val="pl-PL"/>
                         </w:rPr>
@@ -3115,7 +4953,7 @@
           <w:noProof/>
         </w:rPr>
         <w:drawing>
-          <wp:inline distT="0" distB="0" distL="0" distR="0" wp14:anchorId="28C2334A">
+          <wp:inline distT="0" distB="0" distL="0" distR="0" wp14:anchorId="25DD122D" wp14:editId="2D0F18BF">
             <wp:extent cx="2466975" cy="2152015"/>
             <wp:effectExtent l="0" t="0" r="9525" b="635"/>
             <wp:docPr id="2" name="Obraz 2"/>
@@ -3183,7 +5021,19 @@
         <w:t xml:space="preserve"> Receiver operating characteristic curve for</w:t>
       </w:r>
       <w:r>
-        <w:t xml:space="preserve"> model with</w:t>
+        <w:t xml:space="preserve"> a</w:t>
+      </w:r>
+      <w:r>
+        <w:t xml:space="preserve"> </w:t>
+      </w:r>
+      <w:r>
+        <w:rPr>
+          <w:noProof/>
+        </w:rPr>
+        <w:t>model</w:t>
+      </w:r>
+      <w:r>
+        <w:t xml:space="preserve"> with</w:t>
       </w:r>
       <w:r>
         <w:t xml:space="preserve"> optimal SVC parameters</w:t>
@@ -3195,15 +5045,25 @@
     <w:p>
       <w:pPr>
         <w:pStyle w:val="Nagwek2"/>
+        <w:jc w:val="both"/>
       </w:pPr>
       <w:r>
         <w:t>Conclusions</w:t>
       </w:r>
     </w:p>
     <w:p>
+      <w:pPr>
+        <w:jc w:val="both"/>
+      </w:pPr>
       <w:r>
         <w:tab/>
-        <w:t xml:space="preserve">To conclude, in this course exposure status predictor for transmembrane </w:t>
+        <w:t xml:space="preserve">To </w:t>
+      </w:r>
+      <w:r>
+        <w:t>sum up</w:t>
+      </w:r>
+      <w:r>
+        <w:t xml:space="preserve">, in this course exposure status predictor for transmembrane </w:t>
       </w:r>
       <w:r>
         <w:t>β barrel</w:t>
@@ -3215,13 +5075,55 @@
         <w:t xml:space="preserve"> </w:t>
       </w:r>
       <w:r>
-        <w:t>using SVC was developed. Linear kernel gave the best results, slightly higher th</w:t>
+        <w:t xml:space="preserve">using SVC was developed. Linear kernel </w:t>
+      </w:r>
+      <w:r>
+        <w:t>achieved</w:t>
+      </w:r>
+      <w:r>
+        <w:t xml:space="preserve"> the best results, slightly higher th</w:t>
       </w:r>
       <w:r>
         <w:t>a</w:t>
       </w:r>
       <w:r>
-        <w:t>n other ones.  Addition of evolutionary info in form of PSSM matrices obtained by PSI-BLAST significantly(3%) increased the prediction accuracy. The final optimized model was compared with models created using DTC and RFC. SVC is better th</w:t>
+        <w:t xml:space="preserve">n other </w:t>
+      </w:r>
+      <w:r>
+        <w:t>kernels</w:t>
+      </w:r>
+      <w:r>
+        <w:t>.  Addition of evolutionary info</w:t>
+      </w:r>
+      <w:r>
+        <w:t>rmation</w:t>
+      </w:r>
+      <w:r>
+        <w:t xml:space="preserve"> in form of PSSM matrices obtained by PSI-BLAST</w:t>
+      </w:r>
+      <w:r>
+        <w:t>,</w:t>
+      </w:r>
+      <w:r>
+        <w:t xml:space="preserve"> significantly(3%) increased the prediction accuracy. The final optimized model was compared with models created using DTC and RFC. </w:t>
+      </w:r>
+      <w:r>
+        <w:t xml:space="preserve">The </w:t>
+      </w:r>
+      <w:r>
+        <w:t xml:space="preserve">accuracy </w:t>
+      </w:r>
+      <w:r>
+        <w:t xml:space="preserve">of </w:t>
+      </w:r>
+      <w:r>
+        <w:t xml:space="preserve">SVC </w:t>
+      </w:r>
+      <w:r>
+        <w:t>was</w:t>
+      </w:r>
+      <w:r>
+        <w:t xml:space="preserve"> better th</w:t>
       </w:r>
       <w:r>
         <w:t>a</w:t>
@@ -3233,13 +5135,75 @@
         <w:t>a</w:t>
       </w:r>
       <w:r>
-        <w:t>n RFC. When we compare the accuracy of predictions to accuracies for SVC approaches found in literature, the results were quite similar</w:t>
+        <w:t>n RFC. When</w:t>
       </w:r>
       <w:r>
         <w:t xml:space="preserve"> </w:t>
       </w:r>
       <w:r>
-        <w:t>and not that far from best exposure status predictor found in literature which is TMBHMM.</w:t>
+        <w:t>accuracy</w:t>
+      </w:r>
+      <w:r>
+        <w:t xml:space="preserve"> </w:t>
+      </w:r>
+      <w:r>
+        <w:t>of predictions</w:t>
+      </w:r>
+      <w:r>
+        <w:t xml:space="preserve"> was </w:t>
+      </w:r>
+      <w:r>
+        <w:t>compare</w:t>
+      </w:r>
+      <w:r>
+        <w:t>d</w:t>
+      </w:r>
+      <w:r>
+        <w:t xml:space="preserve"> to </w:t>
+      </w:r>
+      <w:r>
+        <w:t xml:space="preserve">the </w:t>
+      </w:r>
+      <w:r>
+        <w:t>accurac</w:t>
+      </w:r>
+      <w:r>
+        <w:t>y</w:t>
+      </w:r>
+      <w:r>
+        <w:t xml:space="preserve"> for SVC approaches found in literature, the results were quite similar</w:t>
+      </w:r>
+      <w:r>
+        <w:t>.</w:t>
+      </w:r>
+      <w:r>
+        <w:t xml:space="preserve"> </w:t>
+      </w:r>
+      <w:r>
+        <w:t>TMBHMM</w:t>
+      </w:r>
+      <w:r>
+        <w:t xml:space="preserve"> which is considered </w:t>
+      </w:r>
+      <w:r>
+        <w:t>best exposure status predictor</w:t>
+      </w:r>
+      <w:r>
+        <w:t xml:space="preserve"> is</w:t>
+      </w:r>
+      <w:r>
+        <w:t xml:space="preserve"> </w:t>
+      </w:r>
+      <w:r>
+        <w:t xml:space="preserve">8% </w:t>
+      </w:r>
+      <w:r>
+        <w:t>more accurate compared to this model</w:t>
+      </w:r>
+      <w:bookmarkStart w:id="1" w:name="_GoBack"/>
+      <w:bookmarkEnd w:id="1"/>
+      <w:r>
+        <w:t>.</w:t>
       </w:r>
     </w:p>
     <w:p>
@@ -3657,6 +5621,7 @@
       </w:r>
     </w:p>
     <w:sectPr>
+      <w:footerReference w:type="default" r:id="rId13"/>
       <w:pgSz w:w="11906" w:h="16838"/>
       <w:pgMar w:top="1417" w:right="1417" w:bottom="1417" w:left="1417" w:header="708" w:footer="708" w:gutter="0"/>
       <w:cols w:space="708"/>
@@ -3691,6 +5656,61 @@
 </w:endnotes>
 </file>
 
+<file path=word/footer1.xml><?xml version="1.0" encoding="utf-8"?>
+<w:ftr xmlns:wpc="http://schemas.microsoft.com/office/word/2010/wordprocessingCanvas" xmlns:cx="http://schemas.microsoft.com/office/drawing/2014/chartex" xmlns:cx1="http://schemas.microsoft.com/office/drawing/2015/9/8/chartex" xmlns:cx2="http://schemas.microsoft.com/office/drawing/2015/10/21/chartex" xmlns:cx3="http://schemas.microsoft.com/office/drawing/2016/5/9/chartex" xmlns:cx4="http://schemas.microsoft.com/office/drawing/2016/5/10/chartex" xmlns:cx5="http://schemas.microsoft.com/office/drawing/2016/5/11/chartex" xmlns:cx6="http://schemas.microsoft.com/office/drawing/2016/5/12/chartex" xmlns:cx7="http://schemas.microsoft.com/office/drawing/2016/5/13/chartex" xmlns:cx8="http://schemas.microsoft.com/office/drawing/2016/5/14/chartex" xmlns:mc="http://schemas.openxmlformats.org/markup-compatibility/2006" xmlns:aink="http://schemas.microsoft.com/office/drawing/2016/ink" xmlns:am3d="http://schemas.microsoft.com/office/drawing/2017/model3d" xmlns:o="urn:schemas-microsoft-com:office:office" xmlns:r="http://schemas.openxmlformats.org/officeDocument/2006/relationships" xmlns:m="http://schemas.openxmlformats.org/officeDocument/2006/math" xmlns:v="urn:schemas-microsoft-com:vml" xmlns:wp14="http://schemas.microsoft.com/office/word/2010/wordprocessingDrawing" xmlns:wp="http://schemas.openxmlformats.org/drawingml/2006/wordprocessingDrawing" xmlns:w10="urn:schemas-microsoft-com:office:word" xmlns:w="http://schemas.openxmlformats.org/wordprocessingml/2006/main" xmlns:w14="http://schemas.microsoft.com/office/word/2010/wordml" xmlns:w15="http://schemas.microsoft.com/office/word/2012/wordml" xmlns:w16cid="http://schemas.microsoft.com/office/word/2016/wordml/cid" xmlns:w16se="http://schemas.microsoft.com/office/word/2015/wordml/symex" xmlns:wpg="http://schemas.microsoft.com/office/word/2010/wordprocessingGroup" xmlns:wpi="http://schemas.microsoft.com/office/word/2010/wordprocessingInk" xmlns:wne="http://schemas.microsoft.com/office/word/2006/wordml" xmlns:wps="http://schemas.microsoft.com/office/word/2010/wordprocessingShape" mc:Ignorable="w14 w15 w16se w16cid wp14">
+  <w:p>
+    <w:pPr>
+      <w:pStyle w:val="Stopka"/>
+      <w:jc w:val="right"/>
+    </w:pPr>
+  </w:p>
+  <w:sdt>
+    <w:sdtPr>
+      <w:id w:val="360168379"/>
+      <w:docPartObj>
+        <w:docPartGallery w:val="Page Numbers (Bottom of Page)"/>
+        <w:docPartUnique/>
+      </w:docPartObj>
+    </w:sdtPr>
+    <w:sdtEndPr/>
+    <w:sdtContent>
+      <w:p>
+        <w:pPr>
+          <w:pStyle w:val="Stopka"/>
+          <w:jc w:val="right"/>
+        </w:pPr>
+        <w:r>
+          <w:fldChar w:fldCharType="begin"/>
+        </w:r>
+        <w:r>
+          <w:instrText>PAGE   \* MERGEFORMAT</w:instrText>
+        </w:r>
+        <w:r>
+          <w:fldChar w:fldCharType="separate"/>
+        </w:r>
+        <w:r>
+          <w:rPr>
+            <w:lang w:val="pl-PL"/>
+          </w:rPr>
+          <w:t>2</w:t>
+        </w:r>
+        <w:r>
+          <w:fldChar w:fldCharType="end"/>
+        </w:r>
+      </w:p>
+    </w:sdtContent>
+  </w:sdt>
+  <w:p>
+    <w:pPr>
+      <w:pStyle w:val="Stopka"/>
+      <w:rPr>
+        <w:lang w:val="pl-PL"/>
+      </w:rPr>
+    </w:pPr>
+  </w:p>
+</w:ftr>
+</file>
+
 <file path=word/footnotes.xml><?xml version="1.0" encoding="utf-8"?>
 <w:footnotes xmlns:wpc="http://schemas.microsoft.com/office/word/2010/wordprocessingCanvas" xmlns:cx="http://schemas.microsoft.com/office/drawing/2014/chartex" xmlns:cx1="http://schemas.microsoft.com/office/drawing/2015/9/8/chartex" xmlns:cx2="http://schemas.microsoft.com/office/drawing/2015/10/21/chartex" xmlns:cx3="http://schemas.microsoft.com/office/drawing/2016/5/9/chartex" xmlns:cx4="http://schemas.microsoft.com/office/drawing/2016/5/10/chartex" xmlns:cx5="http://schemas.microsoft.com/office/drawing/2016/5/11/chartex" xmlns:cx6="http://schemas.microsoft.com/office/drawing/2016/5/12/chartex" xmlns:cx7="http://schemas.microsoft.com/office/drawing/2016/5/13/chartex" xmlns:cx8="http://schemas.microsoft.com/office/drawing/2016/5/14/chartex" xmlns:mc="http://schemas.openxmlformats.org/markup-compatibility/2006" xmlns:aink="http://schemas.microsoft.com/office/drawing/2016/ink" xmlns:am3d="http://schemas.microsoft.com/office/drawing/2017/model3d" xmlns:o="urn:schemas-microsoft-com:office:office" xmlns:r="http://schemas.openxmlformats.org/officeDocument/2006/relationships" xmlns:m="http://schemas.openxmlformats.org/officeDocument/2006/math" xmlns:v="urn:schemas-microsoft-com:vml" xmlns:wp14="http://schemas.microsoft.com/office/word/2010/wordprocessingDrawing" xmlns:wp="http://schemas.openxmlformats.org/drawingml/2006/wordprocessingDrawing" xmlns:w10="urn:schemas-microsoft-com:office:word" xmlns:w="http://schemas.openxmlformats.org/wordprocessingml/2006/main" xmlns:w14="http://schemas.microsoft.com/office/word/2010/wordml" xmlns:w15="http://schemas.microsoft.com/office/word/2012/wordml" xmlns:w16cid="http://schemas.microsoft.com/office/word/2016/wordml/cid" xmlns:w16se="http://schemas.microsoft.com/office/word/2015/wordml/symex" xmlns:wpg="http://schemas.microsoft.com/office/word/2010/wordprocessingGroup" xmlns:wpi="http://schemas.microsoft.com/office/word/2010/wordprocessingInk" xmlns:wne="http://schemas.microsoft.com/office/word/2006/wordml" xmlns:wps="http://schemas.microsoft.com/office/word/2010/wordprocessingShape" mc:Ignorable="w14 w15 w16se w16cid wp14">
   <w:footnote w:type="separator" w:id="-1">
@@ -3718,6 +5738,32 @@
 
 <file path=word/numbering.xml><?xml version="1.0" encoding="utf-8"?>
 <w:numbering xmlns:wpc="http://schemas.microsoft.com/office/word/2010/wordprocessingCanvas" xmlns:cx="http://schemas.microsoft.com/office/drawing/2014/chartex" xmlns:cx1="http://schemas.microsoft.com/office/drawing/2015/9/8/chartex" xmlns:cx2="http://schemas.microsoft.com/office/drawing/2015/10/21/chartex" xmlns:cx3="http://schemas.microsoft.com/office/drawing/2016/5/9/chartex" xmlns:cx4="http://schemas.microsoft.com/office/drawing/2016/5/10/chartex" xmlns:cx5="http://schemas.microsoft.com/office/drawing/2016/5/11/chartex" xmlns:cx6="http://schemas.microsoft.com/office/drawing/2016/5/12/chartex" xmlns:cx7="http://schemas.microsoft.com/office/drawing/2016/5/13/chartex" xmlns:cx8="http://schemas.microsoft.com/office/drawing/2016/5/14/chartex" xmlns:mc="http://schemas.openxmlformats.org/markup-compatibility/2006" xmlns:aink="http://schemas.microsoft.com/office/drawing/2016/ink" xmlns:am3d="http://schemas.microsoft.com/office/drawing/2017/model3d" xmlns:o="urn:schemas-microsoft-com:office:office" xmlns:r="http://schemas.openxmlformats.org/officeDocument/2006/relationships" xmlns:m="http://schemas.openxmlformats.org/officeDocument/2006/math" xmlns:v="urn:schemas-microsoft-com:vml" xmlns:wp14="http://schemas.microsoft.com/office/word/2010/wordprocessingDrawing" xmlns:wp="http://schemas.openxmlformats.org/drawingml/2006/wordprocessingDrawing" xmlns:w10="urn:schemas-microsoft-com:office:word" xmlns:w="http://schemas.openxmlformats.org/wordprocessingml/2006/main" xmlns:w14="http://schemas.microsoft.com/office/word/2010/wordml" xmlns:w15="http://schemas.microsoft.com/office/word/2012/wordml" xmlns:w16cid="http://schemas.microsoft.com/office/word/2016/wordml/cid" xmlns:w16se="http://schemas.microsoft.com/office/word/2015/wordml/symex" xmlns:wpg="http://schemas.microsoft.com/office/word/2010/wordprocessingGroup" xmlns:wpi="http://schemas.microsoft.com/office/word/2010/wordprocessingInk" xmlns:wne="http://schemas.microsoft.com/office/word/2006/wordml" xmlns:wps="http://schemas.microsoft.com/office/word/2010/wordprocessingShape" mc:Ignorable="w14 w15 w16se w16cid wp14">
+  <w:numPicBullet w:numPicBulletId="0">
+    <w:pict>
+      <v:shapetype id="_x0000_t75" coordsize="21600,21600" o:spt="75" o:preferrelative="t" path="m@4@5l@4@11@9@11@9@5xe" filled="f" stroked="f">
+        <v:stroke joinstyle="miter"/>
+        <v:formulas>
+          <v:f eqn="if lineDrawn pixelLineWidth 0"/>
+          <v:f eqn="sum @0 1 0"/>
+          <v:f eqn="sum 0 0 @1"/>
+          <v:f eqn="prod @2 1 2"/>
+          <v:f eqn="prod @3 21600 pixelWidth"/>
+          <v:f eqn="prod @3 21600 pixelHeight"/>
+          <v:f eqn="sum @0 0 1"/>
+          <v:f eqn="prod @6 1 2"/>
+          <v:f eqn="prod @7 21600 pixelWidth"/>
+          <v:f eqn="sum @8 21600 0"/>
+          <v:f eqn="prod @7 21600 pixelHeight"/>
+          <v:f eqn="sum @10 21600 0"/>
+        </v:formulas>
+        <v:path o:extrusionok="f" gradientshapeok="t" o:connecttype="rect"/>
+        <o:lock v:ext="edit" aspectratio="t"/>
+      </v:shapetype>
+      <v:shape id="_x0000_i1045" type="#_x0000_t75" style="width:864.7pt;height:486.35pt;visibility:visible;mso-wrap-style:square" o:bullet="t">
+        <v:imagedata r:id="rId1" o:title="" cropbottom="5155f" cropright="26304f"/>
+      </v:shape>
+    </w:pict>
+  </w:numPicBullet>
   <w:abstractNum w:abstractNumId="0" w15:restartNumberingAfterBreak="0">
     <w:nsid w:val="121908D5"/>
     <w:multiLevelType w:val="hybridMultilevel"/>
@@ -4257,6 +6303,147 @@
       </w:rPr>
     </w:lvl>
   </w:abstractNum>
+  <w:abstractNum w:abstractNumId="5" w15:restartNumberingAfterBreak="0">
+    <w:nsid w:val="6CD334EB"/>
+    <w:multiLevelType w:val="hybridMultilevel"/>
+    <w:tmpl w:val="AB3A56F0"/>
+    <w:lvl w:ilvl="0" w:tplc="C922B632">
+      <w:start w:val="1"/>
+      <w:numFmt w:val="bullet"/>
+      <w:lvlText w:val=""/>
+      <w:lvlPicBulletId w:val="0"/>
+      <w:lvlJc w:val="left"/>
+      <w:pPr>
+        <w:tabs>
+          <w:tab w:val="num" w:pos="720"/>
+        </w:tabs>
+        <w:ind w:left="720" w:hanging="360"/>
+      </w:pPr>
+      <w:rPr>
+        <w:rFonts w:ascii="Symbol" w:hAnsi="Symbol" w:hint="default"/>
+      </w:rPr>
+    </w:lvl>
+    <w:lvl w:ilvl="1" w:tplc="1DE4316A" w:tentative="1">
+      <w:start w:val="1"/>
+      <w:numFmt w:val="bullet"/>
+      <w:lvlText w:val=""/>
+      <w:lvlJc w:val="left"/>
+      <w:pPr>
+        <w:tabs>
+          <w:tab w:val="num" w:pos="1440"/>
+        </w:tabs>
+        <w:ind w:left="1440" w:hanging="360"/>
+      </w:pPr>
+      <w:rPr>
+        <w:rFonts w:ascii="Symbol" w:hAnsi="Symbol" w:hint="default"/>
+      </w:rPr>
+    </w:lvl>
+    <w:lvl w:ilvl="2" w:tplc="02002906" w:tentative="1">
+      <w:start w:val="1"/>
+      <w:numFmt w:val="bullet"/>
+      <w:lvlText w:val=""/>
+      <w:lvlJc w:val="left"/>
+      <w:pPr>
+        <w:tabs>
+          <w:tab w:val="num" w:pos="2160"/>
+        </w:tabs>
+        <w:ind w:left="2160" w:hanging="360"/>
+      </w:pPr>
+      <w:rPr>
+        <w:rFonts w:ascii="Symbol" w:hAnsi="Symbol" w:hint="default"/>
+      </w:rPr>
+    </w:lvl>
+    <w:lvl w:ilvl="3" w:tplc="3FD42936" w:tentative="1">
+      <w:start w:val="1"/>
+      <w:numFmt w:val="bullet"/>
+      <w:lvlText w:val=""/>
+      <w:lvlJc w:val="left"/>
+      <w:pPr>
+        <w:tabs>
+          <w:tab w:val="num" w:pos="2880"/>
+        </w:tabs>
+        <w:ind w:left="2880" w:hanging="360"/>
+      </w:pPr>
+      <w:rPr>
+        <w:rFonts w:ascii="Symbol" w:hAnsi="Symbol" w:hint="default"/>
+      </w:rPr>
+    </w:lvl>
+    <w:lvl w:ilvl="4" w:tplc="8AF08C92" w:tentative="1">
+      <w:start w:val="1"/>
+      <w:numFmt w:val="bullet"/>
+      <w:lvlText w:val=""/>
+      <w:lvlJc w:val="left"/>
+      <w:pPr>
+        <w:tabs>
+          <w:tab w:val="num" w:pos="3600"/>
+        </w:tabs>
+        <w:ind w:left="3600" w:hanging="360"/>
+      </w:pPr>
+      <w:rPr>
+        <w:rFonts w:ascii="Symbol" w:hAnsi="Symbol" w:hint="default"/>
+      </w:rPr>
+    </w:lvl>
+    <w:lvl w:ilvl="5" w:tplc="21C26F54" w:tentative="1">
+      <w:start w:val="1"/>
+      <w:numFmt w:val="bullet"/>
+      <w:lvlText w:val=""/>
+      <w:lvlJc w:val="left"/>
+      <w:pPr>
+        <w:tabs>
+          <w:tab w:val="num" w:pos="4320"/>
+        </w:tabs>
+        <w:ind w:left="4320" w:hanging="360"/>
+      </w:pPr>
+      <w:rPr>
+        <w:rFonts w:ascii="Symbol" w:hAnsi="Symbol" w:hint="default"/>
+      </w:rPr>
+    </w:lvl>
+    <w:lvl w:ilvl="6" w:tplc="5BCE6088" w:tentative="1">
+      <w:start w:val="1"/>
+      <w:numFmt w:val="bullet"/>
+      <w:lvlText w:val=""/>
+      <w:lvlJc w:val="left"/>
+      <w:pPr>
+        <w:tabs>
+          <w:tab w:val="num" w:pos="5040"/>
+        </w:tabs>
+        <w:ind w:left="5040" w:hanging="360"/>
+      </w:pPr>
+      <w:rPr>
+        <w:rFonts w:ascii="Symbol" w:hAnsi="Symbol" w:hint="default"/>
+      </w:rPr>
+    </w:lvl>
+    <w:lvl w:ilvl="7" w:tplc="C894563C" w:tentative="1">
+      <w:start w:val="1"/>
+      <w:numFmt w:val="bullet"/>
+      <w:lvlText w:val=""/>
+      <w:lvlJc w:val="left"/>
+      <w:pPr>
+        <w:tabs>
+          <w:tab w:val="num" w:pos="5760"/>
+        </w:tabs>
+        <w:ind w:left="5760" w:hanging="360"/>
+      </w:pPr>
+      <w:rPr>
+        <w:rFonts w:ascii="Symbol" w:hAnsi="Symbol" w:hint="default"/>
+      </w:rPr>
+    </w:lvl>
+    <w:lvl w:ilvl="8" w:tplc="B7D27936" w:tentative="1">
+      <w:start w:val="1"/>
+      <w:numFmt w:val="bullet"/>
+      <w:lvlText w:val=""/>
+      <w:lvlJc w:val="left"/>
+      <w:pPr>
+        <w:tabs>
+          <w:tab w:val="num" w:pos="6480"/>
+        </w:tabs>
+        <w:ind w:left="6480" w:hanging="360"/>
+      </w:pPr>
+      <w:rPr>
+        <w:rFonts w:ascii="Symbol" w:hAnsi="Symbol" w:hint="default"/>
+      </w:rPr>
+    </w:lvl>
+  </w:abstractNum>
   <w:num w:numId="1">
     <w:abstractNumId w:val="4"/>
   </w:num>
@@ -4271,6 +6458,9 @@
   </w:num>
   <w:num w:numId="5">
     <w:abstractNumId w:val="1"/>
+  </w:num>
+  <w:num w:numId="6">
+    <w:abstractNumId w:val="5"/>
   </w:num>
 </w:numbering>
 </file>
@@ -5242,6 +7432,50 @@
       </w:tcPr>
     </w:tblStylePr>
   </w:style>
+  <w:style w:type="paragraph" w:styleId="Nagwek">
+    <w:name w:val="header"/>
+    <w:basedOn w:val="Normalny"/>
+    <w:link w:val="NagwekZnak"/>
+    <w:uiPriority w:val="99"/>
+    <w:unhideWhenUsed/>
+    <w:rsid w:val="005E560C"/>
+    <w:pPr>
+      <w:tabs>
+        <w:tab w:val="center" w:pos="4536"/>
+        <w:tab w:val="right" w:pos="9072"/>
+      </w:tabs>
+      <w:spacing w:after="0" w:line="240" w:lineRule="auto"/>
+    </w:pPr>
+  </w:style>
+  <w:style w:type="character" w:customStyle="1" w:styleId="NagwekZnak">
+    <w:name w:val="Nagłówek Znak"/>
+    <w:basedOn w:val="Domylnaczcionkaakapitu"/>
+    <w:link w:val="Nagwek"/>
+    <w:uiPriority w:val="99"/>
+    <w:rsid w:val="005E560C"/>
+  </w:style>
+  <w:style w:type="paragraph" w:styleId="Stopka">
+    <w:name w:val="footer"/>
+    <w:basedOn w:val="Normalny"/>
+    <w:link w:val="StopkaZnak"/>
+    <w:uiPriority w:val="99"/>
+    <w:unhideWhenUsed/>
+    <w:rsid w:val="005E560C"/>
+    <w:pPr>
+      <w:tabs>
+        <w:tab w:val="center" w:pos="4536"/>
+        <w:tab w:val="right" w:pos="9072"/>
+      </w:tabs>
+      <w:spacing w:after="0" w:line="240" w:lineRule="auto"/>
+    </w:pPr>
+  </w:style>
+  <w:style w:type="character" w:customStyle="1" w:styleId="StopkaZnak">
+    <w:name w:val="Stopka Znak"/>
+    <w:basedOn w:val="Domylnaczcionkaakapitu"/>
+    <w:link w:val="Stopka"/>
+    <w:uiPriority w:val="99"/>
+    <w:rsid w:val="005E560C"/>
+  </w:style>
 </w:styles>
 </file>
 
@@ -5315,7 +7549,7 @@
               <a:cs typeface="+mn-cs"/>
             </a:defRPr>
           </a:pPr>
-          <a:endParaRPr lang="pl-PL"/>
+          <a:endParaRPr lang="en-US"/>
         </a:p>
       </c:txPr>
     </c:title>
@@ -6016,7 +8250,7 @@
                   <a:cs typeface="+mn-cs"/>
                 </a:defRPr>
               </a:pPr>
-              <a:endParaRPr lang="pl-PL"/>
+              <a:endParaRPr lang="en-US"/>
             </a:p>
           </c:txPr>
         </c:title>
@@ -6054,7 +8288,7 @@
                 <a:cs typeface="+mn-cs"/>
               </a:defRPr>
             </a:pPr>
-            <a:endParaRPr lang="pl-PL"/>
+            <a:endParaRPr lang="en-US"/>
           </a:p>
         </c:txPr>
         <c:crossAx val="448686960"/>
@@ -6137,7 +8371,7 @@
                   <a:cs typeface="+mn-cs"/>
                 </a:defRPr>
               </a:pPr>
-              <a:endParaRPr lang="pl-PL"/>
+              <a:endParaRPr lang="en-US"/>
             </a:p>
           </c:txPr>
         </c:title>
@@ -6169,7 +8403,7 @@
                 <a:cs typeface="+mn-cs"/>
               </a:defRPr>
             </a:pPr>
-            <a:endParaRPr lang="pl-PL"/>
+            <a:endParaRPr lang="en-US"/>
           </a:p>
         </c:txPr>
         <c:crossAx val="448685320"/>
@@ -6211,7 +8445,7 @@
               <a:cs typeface="+mn-cs"/>
             </a:defRPr>
           </a:pPr>
-          <a:endParaRPr lang="pl-PL"/>
+          <a:endParaRPr lang="en-US"/>
         </a:p>
       </c:txPr>
     </c:legend>
@@ -6248,7 +8482,7 @@
       <a:pPr>
         <a:defRPr/>
       </a:pPr>
-      <a:endParaRPr lang="pl-PL"/>
+      <a:endParaRPr lang="en-US"/>
     </a:p>
   </c:txPr>
   <c:externalData r:id="rId3">
@@ -6327,7 +8561,7 @@
               <a:cs typeface="+mn-cs"/>
             </a:defRPr>
           </a:pPr>
-          <a:endParaRPr lang="pl-PL"/>
+          <a:endParaRPr lang="en-US"/>
         </a:p>
       </c:txPr>
     </c:title>
@@ -6637,7 +8871,7 @@
                 <a:cs typeface="+mn-cs"/>
               </a:defRPr>
             </a:pPr>
-            <a:endParaRPr lang="pl-PL"/>
+            <a:endParaRPr lang="en-US"/>
           </a:p>
         </c:txPr>
         <c:crossAx val="315184400"/>
@@ -6696,7 +8930,7 @@
                 <a:cs typeface="+mn-cs"/>
               </a:defRPr>
             </a:pPr>
-            <a:endParaRPr lang="pl-PL"/>
+            <a:endParaRPr lang="en-US"/>
           </a:p>
         </c:txPr>
         <c:crossAx val="315183416"/>
@@ -6738,7 +8972,7 @@
               <a:cs typeface="+mn-cs"/>
             </a:defRPr>
           </a:pPr>
-          <a:endParaRPr lang="pl-PL"/>
+          <a:endParaRPr lang="en-US"/>
         </a:p>
       </c:txPr>
     </c:legend>
@@ -6775,7 +9009,7 @@
       <a:pPr>
         <a:defRPr/>
       </a:pPr>
-      <a:endParaRPr lang="pl-PL"/>
+      <a:endParaRPr lang="en-US"/>
     </a:p>
   </c:txPr>
   <c:externalData r:id="rId3">
@@ -6868,7 +9102,7 @@
               <a:cs typeface="+mn-cs"/>
             </a:defRPr>
           </a:pPr>
-          <a:endParaRPr lang="pl-PL"/>
+          <a:endParaRPr lang="en-US"/>
         </a:p>
       </c:txPr>
     </c:title>
@@ -7341,7 +9575,7 @@
                   <a:cs typeface="+mn-cs"/>
                 </a:defRPr>
               </a:pPr>
-              <a:endParaRPr lang="pl-PL"/>
+              <a:endParaRPr lang="en-US"/>
             </a:p>
           </c:txPr>
         </c:title>
@@ -7379,7 +9613,7 @@
                 <a:cs typeface="+mn-cs"/>
               </a:defRPr>
             </a:pPr>
-            <a:endParaRPr lang="pl-PL"/>
+            <a:endParaRPr lang="en-US"/>
           </a:p>
         </c:txPr>
         <c:crossAx val="396099320"/>
@@ -7461,7 +9695,7 @@
                   <a:cs typeface="+mn-cs"/>
                 </a:defRPr>
               </a:pPr>
-              <a:endParaRPr lang="pl-PL"/>
+              <a:endParaRPr lang="en-US"/>
             </a:p>
           </c:txPr>
         </c:title>
@@ -7493,7 +9727,7 @@
                 <a:cs typeface="+mn-cs"/>
               </a:defRPr>
             </a:pPr>
-            <a:endParaRPr lang="pl-PL"/>
+            <a:endParaRPr lang="en-US"/>
           </a:p>
         </c:txPr>
         <c:crossAx val="396093416"/>
@@ -7545,7 +9779,7 @@
               <a:cs typeface="+mn-cs"/>
             </a:defRPr>
           </a:pPr>
-          <a:endParaRPr lang="pl-PL"/>
+          <a:endParaRPr lang="en-US"/>
         </a:p>
       </c:txPr>
     </c:legend>
@@ -7582,7 +9816,7 @@
       <a:pPr>
         <a:defRPr/>
       </a:pPr>
-      <a:endParaRPr lang="pl-PL"/>
+      <a:endParaRPr lang="en-US"/>
     </a:p>
   </c:txPr>
   <c:externalData r:id="rId3">
@@ -9533,7 +11767,7 @@
 </file>
 
 <file path=customXml/itemProps1.xml><?xml version="1.0" encoding="utf-8"?>
-<ds:datastoreItem xmlns:ds="http://schemas.openxmlformats.org/officeDocument/2006/customXml" ds:itemID="{538AF60B-7DA3-4DCA-90CB-1CDB3D40062F}">
+<ds:datastoreItem xmlns:ds="http://schemas.openxmlformats.org/officeDocument/2006/customXml" ds:itemID="{0D171554-2CF4-4163-9AB6-BE1E9AEC1DC0}">
   <ds:schemaRefs>
     <ds:schemaRef ds:uri="http://schemas.openxmlformats.org/officeDocument/2006/bibliography"/>
   </ds:schemaRefs>

</xml_diff>